<commit_message>
CV update - changes to textual information
</commit_message>
<xml_diff>
--- a/cv.docx
+++ b/cv.docx
@@ -1,6 +1,6 @@
 
 <file path=word/document.xml><?xml version="1.0" encoding="utf-8"?>
-<w:document xmlns:wpc="http://schemas.microsoft.com/office/word/2010/wordprocessingCanvas" xmlns:cx="http://schemas.microsoft.com/office/drawing/2014/chartex" xmlns:cx1="http://schemas.microsoft.com/office/drawing/2015/9/8/chartex" xmlns:cx2="http://schemas.microsoft.com/office/drawing/2015/10/21/chartex" xmlns:cx3="http://schemas.microsoft.com/office/drawing/2016/5/9/chartex" xmlns:cx4="http://schemas.microsoft.com/office/drawing/2016/5/10/chartex" xmlns:cx5="http://schemas.microsoft.com/office/drawing/2016/5/11/chartex" xmlns:cx6="http://schemas.microsoft.com/office/drawing/2016/5/12/chartex" xmlns:cx7="http://schemas.microsoft.com/office/drawing/2016/5/13/chartex" xmlns:cx8="http://schemas.microsoft.com/office/drawing/2016/5/14/chartex" xmlns:mc="http://schemas.openxmlformats.org/markup-compatibility/2006" xmlns:aink="http://schemas.microsoft.com/office/drawing/2016/ink" xmlns:am3d="http://schemas.microsoft.com/office/drawing/2017/model3d" xmlns:o="urn:schemas-microsoft-com:office:office" xmlns:r="http://schemas.openxmlformats.org/officeDocument/2006/relationships" xmlns:m="http://schemas.openxmlformats.org/officeDocument/2006/math" xmlns:v="urn:schemas-microsoft-com:vml" xmlns:wp14="http://schemas.microsoft.com/office/word/2010/wordprocessingDrawing" xmlns:wp="http://schemas.openxmlformats.org/drawingml/2006/wordprocessingDrawing" xmlns:w10="urn:schemas-microsoft-com:office:word" xmlns:w="http://schemas.openxmlformats.org/wordprocessingml/2006/main" xmlns:w14="http://schemas.microsoft.com/office/word/2010/wordml" xmlns:w15="http://schemas.microsoft.com/office/word/2012/wordml" xmlns:w16cex="http://schemas.microsoft.com/office/word/2018/wordml/cex" xmlns:w16cid="http://schemas.microsoft.com/office/word/2016/wordml/cid" xmlns:w16="http://schemas.microsoft.com/office/word/2018/wordml" xmlns:w16sdtdh="http://schemas.microsoft.com/office/word/2020/wordml/sdtdatahash" xmlns:w16se="http://schemas.microsoft.com/office/word/2015/wordml/symex" xmlns:wpg="http://schemas.microsoft.com/office/word/2010/wordprocessingGroup" xmlns:wpi="http://schemas.microsoft.com/office/word/2010/wordprocessingInk" xmlns:wne="http://schemas.microsoft.com/office/word/2006/wordml" xmlns:wps="http://schemas.microsoft.com/office/word/2010/wordprocessingShape" mc:Ignorable="w14 w15 w16se w16cid w16 w16cex w16sdtdh wp14">
+<w:document xmlns:wpc="http://schemas.microsoft.com/office/word/2010/wordprocessingCanvas" xmlns:cx="http://schemas.microsoft.com/office/drawing/2014/chartex" xmlns:cx1="http://schemas.microsoft.com/office/drawing/2015/9/8/chartex" xmlns:cx2="http://schemas.microsoft.com/office/drawing/2015/10/21/chartex" xmlns:cx3="http://schemas.microsoft.com/office/drawing/2016/5/9/chartex" xmlns:cx4="http://schemas.microsoft.com/office/drawing/2016/5/10/chartex" xmlns:cx5="http://schemas.microsoft.com/office/drawing/2016/5/11/chartex" xmlns:cx6="http://schemas.microsoft.com/office/drawing/2016/5/12/chartex" xmlns:cx7="http://schemas.microsoft.com/office/drawing/2016/5/13/chartex" xmlns:cx8="http://schemas.microsoft.com/office/drawing/2016/5/14/chartex" xmlns:mc="http://schemas.openxmlformats.org/markup-compatibility/2006" xmlns:aink="http://schemas.microsoft.com/office/drawing/2016/ink" xmlns:am3d="http://schemas.microsoft.com/office/drawing/2017/model3d" xmlns:o="urn:schemas-microsoft-com:office:office" xmlns:oel="http://schemas.microsoft.com/office/2019/extlst" xmlns:r="http://schemas.openxmlformats.org/officeDocument/2006/relationships" xmlns:m="http://schemas.openxmlformats.org/officeDocument/2006/math" xmlns:v="urn:schemas-microsoft-com:vml" xmlns:wp14="http://schemas.microsoft.com/office/word/2010/wordprocessingDrawing" xmlns:wp="http://schemas.openxmlformats.org/drawingml/2006/wordprocessingDrawing" xmlns:w10="urn:schemas-microsoft-com:office:word" xmlns:w="http://schemas.openxmlformats.org/wordprocessingml/2006/main" xmlns:w14="http://schemas.microsoft.com/office/word/2010/wordml" xmlns:w15="http://schemas.microsoft.com/office/word/2012/wordml" xmlns:w16cex="http://schemas.microsoft.com/office/word/2018/wordml/cex" xmlns:w16cid="http://schemas.microsoft.com/office/word/2016/wordml/cid" xmlns:w16="http://schemas.microsoft.com/office/word/2018/wordml" xmlns:w16sdtdh="http://schemas.microsoft.com/office/word/2020/wordml/sdtdatahash" xmlns:w16se="http://schemas.microsoft.com/office/word/2015/wordml/symex" xmlns:wpg="http://schemas.microsoft.com/office/word/2010/wordprocessingGroup" xmlns:wpi="http://schemas.microsoft.com/office/word/2010/wordprocessingInk" xmlns:wne="http://schemas.microsoft.com/office/word/2006/wordml" xmlns:wps="http://schemas.microsoft.com/office/word/2010/wordprocessingShape" mc:Ignorable="w14 w15 w16se w16cid w16 w16cex w16sdtdh wp14">
   <w:body>
     <w:p>
       <w:pPr>
@@ -13,7 +13,7 @@
         <mc:AlternateContent>
           <mc:Choice Requires="wpg">
             <w:drawing>
-              <wp:anchor distT="0" distB="0" distL="114300" distR="114300" simplePos="0" relativeHeight="251661312" behindDoc="1" locked="0" layoutInCell="1" allowOverlap="1" wp14:anchorId="0FBFB096" wp14:editId="2697B438">
+              <wp:anchor distT="0" distB="0" distL="114300" distR="114300" simplePos="0" relativeHeight="251661312" behindDoc="1" locked="0" layoutInCell="1" allowOverlap="1" wp14:anchorId="0FBFB096" wp14:editId="68D117E9">
                 <wp:simplePos x="0" y="0"/>
                 <wp:positionH relativeFrom="column">
                   <wp:posOffset>-276225</wp:posOffset>
@@ -186,7 +186,7 @@
           </mc:Choice>
           <mc:Fallback>
             <w:pict>
-              <v:group w14:anchorId="6832525C" id="Group 129" o:spid="_x0000_s1026" alt="&quot;&quot;" style="position:absolute;margin-left:-21.75pt;margin-top:-29.25pt;width:1053pt;height:289.1pt;z-index:-251655168" coordsize="77945,38893" o:gfxdata="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">
+              <v:group w14:anchorId="287855F0" id="Group 129" o:spid="_x0000_s1026" alt="&quot;&quot;" style="position:absolute;margin-left:-21.75pt;margin-top:-29.25pt;width:1053pt;height:289.1pt;z-index:-251655168" coordsize="77945,38893" o:gfxdata="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">
                 <v:rect id="Rectangle 2" o:spid="_x0000_s1027" style="position:absolute;left:27622;top:17811;width:50323;height:1241;visibility:visible;mso-wrap-style:square;v-text-anchor:middle" o:gfxdata="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" fillcolor="#cdedda [3207]" stroked="f" strokeweight="1pt"/>
                 <v:rect id="Rectangle 3" o:spid="_x0000_s1028" style="position:absolute;top:17809;width:27579;height:21084;visibility:visible;mso-wrap-style:square;v-text-anchor:middle" o:gfxdata="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" fillcolor="#f2f2f2 [3052]" stroked="f" strokeweight="1pt"/>
                 <v:rect id="Rectangle 4" o:spid="_x0000_s1029" style="position:absolute;width:77902;height:18021;visibility:visible;mso-wrap-style:square;v-text-anchor:middle" o:gfxdata="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" fillcolor="#1d3251 [3204]" stroked="f" strokeweight="1pt"/>
@@ -198,7 +198,8 @@
     </w:p>
     <w:tbl>
       <w:tblPr>
-        <w:tblW w:w="5000" w:type="pct"/>
+        <w:tblW w:w="5131" w:type="pct"/>
+        <w:tblInd w:w="-284" w:type="dxa"/>
         <w:tblCellMar>
           <w:left w:w="0" w:type="dxa"/>
           <w:right w:w="0" w:type="dxa"/>
@@ -206,9 +207,9 @@
         <w:tblLook w:val="04A0" w:firstRow="1" w:lastRow="0" w:firstColumn="1" w:lastColumn="0" w:noHBand="0" w:noVBand="1"/>
       </w:tblPr>
       <w:tblGrid>
-        <w:gridCol w:w="3787"/>
+        <w:gridCol w:w="4071"/>
         <w:gridCol w:w="2384"/>
-        <w:gridCol w:w="4629"/>
+        <w:gridCol w:w="4628"/>
       </w:tblGrid>
       <w:tr>
         <w:trPr>
@@ -216,7 +217,7 @@
         </w:trPr>
         <w:tc>
           <w:tcPr>
-            <w:tcW w:w="4212" w:type="dxa"/>
+            <w:tcW w:w="4071" w:type="dxa"/>
           </w:tcPr>
           <w:p>
             <w:r>
@@ -382,7 +383,7 @@
                 </mc:Choice>
                 <mc:Fallback>
                   <w:pict>
-                    <v:group w14:anchorId="7BC549C2" id="Group 130" o:spid="_x0000_s1026" alt="&quot;&quot;" style="width:94.5pt;height:60.85pt;mso-position-horizontal-relative:char;mso-position-vertical-relative:line" coordorigin="-476,-190" coordsize="12001,7640" o:gfxdata="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">
+                    <v:group w14:anchorId="7BC549C2" id="Group 130" o:spid="_x0000_s1026" alt="&quot;&quot;" style="width:94.5pt;height:60.85pt;mso-position-horizontal-relative:char;mso-position-vertical-relative:line" coordorigin="-476,-190" coordsize="12001,7640" o:gfxdata="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">
                       <v:shapetype id="_x0000_t202" coordsize="21600,21600" o:spt="202" path="m,l,21600r21600,l21600,xe">
                         <v:stroke joinstyle="miter"/>
                         <v:path gradientshapeok="t" o:connecttype="rect"/>
@@ -437,7 +438,7 @@
         </w:tc>
         <w:tc>
           <w:tcPr>
-            <w:tcW w:w="10833" w:type="dxa"/>
+            <w:tcW w:w="7013" w:type="dxa"/>
             <w:gridSpan w:val="2"/>
           </w:tcPr>
           <w:p>
@@ -464,7 +465,10 @@
               <w:t xml:space="preserve">Junior </w:t>
             </w:r>
             <w:r>
-              <w:t>Software Engineer</w:t>
+              <w:t xml:space="preserve">Software </w:t>
+            </w:r>
+            <w:r>
+              <w:t>Dev</w:t>
             </w:r>
           </w:p>
         </w:tc>
@@ -475,7 +479,7 @@
         </w:trPr>
         <w:tc>
           <w:tcPr>
-            <w:tcW w:w="7513" w:type="dxa"/>
+            <w:tcW w:w="6455" w:type="dxa"/>
             <w:gridSpan w:val="2"/>
             <w:shd w:val="clear" w:color="auto" w:fill="auto"/>
             <w:vAlign w:val="center"/>
@@ -484,7 +488,7 @@
         </w:tc>
         <w:tc>
           <w:tcPr>
-            <w:tcW w:w="7532" w:type="dxa"/>
+            <w:tcW w:w="4629" w:type="dxa"/>
             <w:vAlign w:val="center"/>
           </w:tcPr>
           <w:p/>
@@ -496,7 +500,7 @@
         </w:trPr>
         <w:tc>
           <w:tcPr>
-            <w:tcW w:w="7513" w:type="dxa"/>
+            <w:tcW w:w="6455" w:type="dxa"/>
             <w:gridSpan w:val="2"/>
           </w:tcPr>
           <w:p>
@@ -658,7 +662,7 @@
         </w:tc>
         <w:tc>
           <w:tcPr>
-            <w:tcW w:w="7532" w:type="dxa"/>
+            <w:tcW w:w="4629" w:type="dxa"/>
           </w:tcPr>
           <w:p>
             <w:pPr>
@@ -673,7 +677,7 @@
         </w:trPr>
         <w:tc>
           <w:tcPr>
-            <w:tcW w:w="7513" w:type="dxa"/>
+            <w:tcW w:w="6455" w:type="dxa"/>
             <w:gridSpan w:val="2"/>
           </w:tcPr>
           <w:p>
@@ -816,7 +820,7 @@
         </w:tc>
         <w:tc>
           <w:tcPr>
-            <w:tcW w:w="7532" w:type="dxa"/>
+            <w:tcW w:w="4629" w:type="dxa"/>
           </w:tcPr>
           <w:p>
             <w:pPr>
@@ -831,7 +835,7 @@
         </w:trPr>
         <w:tc>
           <w:tcPr>
-            <w:tcW w:w="7513" w:type="dxa"/>
+            <w:tcW w:w="6455" w:type="dxa"/>
             <w:gridSpan w:val="2"/>
           </w:tcPr>
           <w:p>
@@ -974,7 +978,7 @@
         </w:tc>
         <w:tc>
           <w:tcPr>
-            <w:tcW w:w="7532" w:type="dxa"/>
+            <w:tcW w:w="4629" w:type="dxa"/>
           </w:tcPr>
           <w:p>
             <w:pPr>
@@ -989,7 +993,7 @@
         </w:trPr>
         <w:tc>
           <w:tcPr>
-            <w:tcW w:w="7513" w:type="dxa"/>
+            <w:tcW w:w="6455" w:type="dxa"/>
             <w:gridSpan w:val="2"/>
           </w:tcPr>
           <w:p>
@@ -1280,7 +1284,6 @@
                 <w:showingPlcHdr/>
                 <w15:appearance w15:val="hidden"/>
               </w:sdtPr>
-              <w:sdtEndPr/>
               <w:sdtContent>
                 <w:r>
                   <w:t>Website</w:t>
@@ -1371,13 +1374,13 @@
                                 </pic:cNvPicPr>
                               </pic:nvPicPr>
                               <pic:blipFill>
-                                <a:blip r:embed="rId27" cstate="print">
+                                <a:blip r:embed="rId19" cstate="print">
                                   <a:extLst>
                                     <a:ext uri="{28A0092B-C50C-407E-A947-70E740481C1C}">
                                       <a14:useLocalDpi xmlns:a14="http://schemas.microsoft.com/office/drawing/2010/main" val="0"/>
                                     </a:ext>
                                     <a:ext uri="{96DAC541-7B7A-43D3-8B79-37D633B846F1}">
-                                      <asvg:svgBlip xmlns:asvg="http://schemas.microsoft.com/office/drawing/2016/SVG/main" r:embed="rId28"/>
+                                      <asvg:svgBlip xmlns:asvg="http://schemas.microsoft.com/office/drawing/2016/SVG/main" r:embed="rId27"/>
                                     </a:ext>
                                   </a:extLst>
                                 </a:blip>
@@ -1458,7 +1461,7 @@
         </w:tc>
         <w:tc>
           <w:tcPr>
-            <w:tcW w:w="7532" w:type="dxa"/>
+            <w:tcW w:w="4629" w:type="dxa"/>
           </w:tcPr>
           <w:p>
             <w:pPr>
@@ -1473,7 +1476,7 @@
         </w:trPr>
         <w:tc>
           <w:tcPr>
-            <w:tcW w:w="7513" w:type="dxa"/>
+            <w:tcW w:w="6455" w:type="dxa"/>
             <w:gridSpan w:val="2"/>
           </w:tcPr>
           <w:p>
@@ -1487,7 +1490,7 @@
         </w:tc>
         <w:tc>
           <w:tcPr>
-            <w:tcW w:w="7532" w:type="dxa"/>
+            <w:tcW w:w="4629" w:type="dxa"/>
           </w:tcPr>
           <w:p>
             <w:pPr>
@@ -1502,7 +1505,7 @@
         </w:trPr>
         <w:tc>
           <w:tcPr>
-            <w:tcW w:w="7513" w:type="dxa"/>
+            <w:tcW w:w="6455" w:type="dxa"/>
             <w:gridSpan w:val="2"/>
           </w:tcPr>
           <w:p>
@@ -1513,7 +1516,7 @@
         </w:tc>
         <w:tc>
           <w:tcPr>
-            <w:tcW w:w="7532" w:type="dxa"/>
+            <w:tcW w:w="4629" w:type="dxa"/>
           </w:tcPr>
           <w:p>
             <w:pPr>
@@ -1528,7 +1531,7 @@
         </w:trPr>
         <w:tc>
           <w:tcPr>
-            <w:tcW w:w="15045" w:type="dxa"/>
+            <w:tcW w:w="11084" w:type="dxa"/>
             <w:gridSpan w:val="3"/>
             <w:vAlign w:val="center"/>
           </w:tcPr>
@@ -1538,7 +1541,7 @@
       <w:tr>
         <w:tc>
           <w:tcPr>
-            <w:tcW w:w="15045" w:type="dxa"/>
+            <w:tcW w:w="11084" w:type="dxa"/>
             <w:gridSpan w:val="3"/>
           </w:tcPr>
           <w:p>
@@ -1572,28 +1575,40 @@
                 <w:color w:val="44546A" w:themeColor="text2"/>
                 <w:szCs w:val="22"/>
               </w:rPr>
-              <w:t>S</w:t>
+              <w:t xml:space="preserve">I am a highly motivated junior software </w:t>
             </w:r>
             <w:r>
               <w:rPr>
                 <w:color w:val="44546A" w:themeColor="text2"/>
                 <w:szCs w:val="22"/>
               </w:rPr>
-              <w:t>oftware development has be</w:t>
+              <w:t>dev</w:t>
             </w:r>
             <w:r>
               <w:rPr>
                 <w:color w:val="44546A" w:themeColor="text2"/>
                 <w:szCs w:val="22"/>
               </w:rPr>
-              <w:t>en</w:t>
+              <w:t xml:space="preserve"> with a passion for software development and a continuous desire to learn and improve my skills. I am driven by engaging challenges and committed to creating high-quality software. I have experience working with PostgreSQL, Python, C++, Java, HTML/CSS, JavaScript, SQL, and more. I possess excellent interpersonal and communication skills, both verbally and in writing. I am currently studying for AWS Cloud Practitioner and Solutions Architect certifications.</w:t>
             </w:r>
+          </w:p>
+          <w:p>
+            <w:pPr>
+              <w:rPr>
+                <w:color w:val="44546A" w:themeColor="text2"/>
+                <w:sz w:val="32"/>
+                <w:szCs w:val="32"/>
+                <w:u w:val="single"/>
+              </w:rPr>
+            </w:pPr>
             <w:r>
               <w:rPr>
                 <w:color w:val="44546A" w:themeColor="text2"/>
-                <w:szCs w:val="22"/>
+                <w:sz w:val="32"/>
+                <w:szCs w:val="32"/>
+                <w:u w:val="single"/>
               </w:rPr>
-              <w:t xml:space="preserve"> a fully-fledged passion that only continues to grow as the years go by. Software development has never been a means to an end for me, but more so offers engaging challenges that only spike my motivation and curiosity for continual learning and improvement towards my skills in creating high-quality software. </w:t>
+              <w:t>WORK EXPERIENCE</w:t>
             </w:r>
           </w:p>
           <w:p>
@@ -1608,44 +1623,104 @@
                 <w:color w:val="44546A" w:themeColor="text2"/>
                 <w:szCs w:val="22"/>
               </w:rPr>
-              <w:t xml:space="preserve">Below, </w:t>
-            </w:r>
-            <w:r>
-              <w:rPr>
-                <w:color w:val="44546A" w:themeColor="text2"/>
-                <w:szCs w:val="22"/>
-              </w:rPr>
-              <w:t>you will</w:t>
-            </w:r>
-            <w:r>
-              <w:rPr>
-                <w:color w:val="44546A" w:themeColor="text2"/>
-                <w:szCs w:val="22"/>
-              </w:rPr>
-              <w:t xml:space="preserve"> find</w:t>
-            </w:r>
-            <w:r>
-              <w:rPr>
-                <w:color w:val="44546A" w:themeColor="text2"/>
-                <w:szCs w:val="22"/>
-              </w:rPr>
-              <w:t xml:space="preserve"> projects that showcase my skills as a junior software developer </w:t>
-            </w:r>
-            <w:r>
-              <w:rPr>
-                <w:color w:val="44546A" w:themeColor="text2"/>
-                <w:szCs w:val="22"/>
-              </w:rPr>
-              <w:t xml:space="preserve">and my general background in developing software. </w:t>
+              <w:t>Footwork Solutions – Junior Software Engineer (3 months)</w:t>
             </w:r>
           </w:p>
           <w:p>
             <w:pPr>
+              <w:pStyle w:val="ListParagraph"/>
+              <w:numPr>
+                <w:ilvl w:val="0"/>
+                <w:numId w:val="14"/>
+              </w:numPr>
               <w:rPr>
+                <w:rFonts w:asciiTheme="minorHAnsi" w:hAnsiTheme="minorHAnsi"/>
                 <w:color w:val="44546A" w:themeColor="text2"/>
+                <w:sz w:val="22"/>
                 <w:szCs w:val="22"/>
               </w:rPr>
             </w:pPr>
+            <w:r>
+              <w:rPr>
+                <w:rFonts w:asciiTheme="minorHAnsi" w:hAnsiTheme="minorHAnsi"/>
+                <w:color w:val="44546A" w:themeColor="text2"/>
+                <w:sz w:val="22"/>
+                <w:szCs w:val="22"/>
+              </w:rPr>
+              <w:t>Worked predominantly with PostgreSQL (Backend Dev)</w:t>
+            </w:r>
+          </w:p>
+          <w:p>
+            <w:pPr>
+              <w:pStyle w:val="ListParagraph"/>
+              <w:numPr>
+                <w:ilvl w:val="0"/>
+                <w:numId w:val="14"/>
+              </w:numPr>
+              <w:rPr>
+                <w:rFonts w:asciiTheme="minorHAnsi" w:hAnsiTheme="minorHAnsi"/>
+                <w:color w:val="44546A" w:themeColor="text2"/>
+                <w:sz w:val="22"/>
+                <w:szCs w:val="22"/>
+              </w:rPr>
+            </w:pPr>
+            <w:r>
+              <w:rPr>
+                <w:rFonts w:asciiTheme="minorHAnsi" w:hAnsiTheme="minorHAnsi"/>
+                <w:color w:val="44546A" w:themeColor="text2"/>
+                <w:sz w:val="22"/>
+                <w:szCs w:val="22"/>
+              </w:rPr>
+              <w:t>Created functions to perform complex operations related to user data, form creation, GitHub management, and Front-end Development</w:t>
+            </w:r>
+          </w:p>
+          <w:p>
+            <w:pPr>
+              <w:pStyle w:val="ListParagraph"/>
+              <w:numPr>
+                <w:ilvl w:val="0"/>
+                <w:numId w:val="14"/>
+              </w:numPr>
+              <w:rPr>
+                <w:rFonts w:asciiTheme="minorHAnsi" w:hAnsiTheme="minorHAnsi"/>
+                <w:color w:val="44546A" w:themeColor="text2"/>
+                <w:sz w:val="22"/>
+                <w:szCs w:val="22"/>
+              </w:rPr>
+            </w:pPr>
+            <w:r>
+              <w:rPr>
+                <w:rFonts w:asciiTheme="minorHAnsi" w:hAnsiTheme="minorHAnsi"/>
+                <w:color w:val="44546A" w:themeColor="text2"/>
+                <w:sz w:val="22"/>
+                <w:szCs w:val="22"/>
+              </w:rPr>
+              <w:t>Worked with multiple clients (agencies: regional) dealing with domestic abuse, alcohol and drug consumption, and assault cases.</w:t>
+            </w:r>
+          </w:p>
+          <w:p>
+            <w:pPr>
+              <w:pStyle w:val="ListParagraph"/>
+              <w:numPr>
+                <w:ilvl w:val="0"/>
+                <w:numId w:val="14"/>
+              </w:numPr>
+              <w:rPr>
+                <w:rFonts w:asciiTheme="minorHAnsi" w:hAnsiTheme="minorHAnsi"/>
+                <w:color w:val="44546A" w:themeColor="text2"/>
+                <w:sz w:val="22"/>
+                <w:szCs w:val="22"/>
+              </w:rPr>
+            </w:pPr>
+            <w:r>
+              <w:rPr>
+                <w:rFonts w:asciiTheme="minorHAnsi" w:hAnsiTheme="minorHAnsi"/>
+                <w:color w:val="44546A" w:themeColor="text2"/>
+                <w:sz w:val="22"/>
+                <w:szCs w:val="22"/>
+              </w:rPr>
+              <w:t>Consulted with Public Health England, council organizations, and the police.</w:t>
+            </w:r>
           </w:p>
           <w:p>
             <w:pPr>
@@ -1656,37 +1731,126 @@
                 <w:u w:val="single"/>
               </w:rPr>
             </w:pPr>
+          </w:p>
+          <w:p>
+            <w:pPr>
+              <w:rPr>
+                <w:color w:val="44546A" w:themeColor="text2"/>
+                <w:sz w:val="32"/>
+                <w:szCs w:val="32"/>
+                <w:u w:val="single"/>
+              </w:rPr>
+            </w:pPr>
             <w:r>
               <w:rPr>
                 <w:color w:val="44546A" w:themeColor="text2"/>
-                <w:sz w:val="36"/>
-                <w:szCs w:val="36"/>
+                <w:sz w:val="32"/>
+                <w:szCs w:val="32"/>
                 <w:u w:val="single"/>
               </w:rPr>
-              <w:t>EXPERIENCE</w:t>
+              <w:t>PROJECTS</w:t>
             </w:r>
           </w:p>
           <w:p>
             <w:pPr>
+              <w:pStyle w:val="ListParagraph"/>
+              <w:numPr>
+                <w:ilvl w:val="0"/>
+                <w:numId w:val="15"/>
+              </w:numPr>
               <w:rPr>
-                <w:b/>
-                <w:bCs/>
+                <w:rFonts w:asciiTheme="minorHAnsi" w:hAnsiTheme="minorHAnsi"/>
                 <w:color w:val="44546A" w:themeColor="text2"/>
+                <w:sz w:val="22"/>
                 <w:szCs w:val="22"/>
               </w:rPr>
             </w:pPr>
             <w:r>
               <w:rPr>
-                <w:b/>
-                <w:bCs/>
+                <w:rFonts w:asciiTheme="minorHAnsi" w:hAnsiTheme="minorHAnsi"/>
                 <w:color w:val="44546A" w:themeColor="text2"/>
+                <w:sz w:val="22"/>
                 <w:szCs w:val="22"/>
               </w:rPr>
-              <w:t xml:space="preserve">Cashier System </w:t>
+              <w:t>Cashier System – Designed using C++ alongside various libraries to simulate a cashier system found within supermarkets.</w:t>
             </w:r>
           </w:p>
           <w:p>
             <w:pPr>
+              <w:pStyle w:val="ListParagraph"/>
+              <w:numPr>
+                <w:ilvl w:val="0"/>
+                <w:numId w:val="15"/>
+              </w:numPr>
+              <w:rPr>
+                <w:rFonts w:asciiTheme="minorHAnsi" w:hAnsiTheme="minorHAnsi"/>
+                <w:color w:val="44546A" w:themeColor="text2"/>
+                <w:sz w:val="22"/>
+                <w:szCs w:val="22"/>
+              </w:rPr>
+            </w:pPr>
+            <w:r>
+              <w:rPr>
+                <w:rFonts w:asciiTheme="minorHAnsi" w:hAnsiTheme="minorHAnsi"/>
+                <w:color w:val="44546A" w:themeColor="text2"/>
+                <w:sz w:val="22"/>
+                <w:szCs w:val="22"/>
+              </w:rPr>
+              <w:t>Web Scraper – Developed in Python to automate the process of searching for jobs relevant to software development.</w:t>
+            </w:r>
+          </w:p>
+          <w:p>
+            <w:pPr>
+              <w:pStyle w:val="ListParagraph"/>
+              <w:numPr>
+                <w:ilvl w:val="0"/>
+                <w:numId w:val="15"/>
+              </w:numPr>
+              <w:rPr>
+                <w:rFonts w:asciiTheme="minorHAnsi" w:hAnsiTheme="minorHAnsi"/>
+                <w:color w:val="44546A" w:themeColor="text2"/>
+                <w:sz w:val="22"/>
+                <w:szCs w:val="22"/>
+              </w:rPr>
+            </w:pPr>
+            <w:r>
+              <w:rPr>
+                <w:rFonts w:asciiTheme="minorHAnsi" w:hAnsiTheme="minorHAnsi"/>
+                <w:color w:val="44546A" w:themeColor="text2"/>
+                <w:sz w:val="22"/>
+                <w:szCs w:val="22"/>
+              </w:rPr>
+              <w:lastRenderedPageBreak/>
+              <w:t xml:space="preserve">Shortest Path Finder – Finds the most optimal route through all cities while avoiding buildings using the unconventional language known as </w:t>
+            </w:r>
+            <w:proofErr w:type="spellStart"/>
+            <w:r>
+              <w:rPr>
+                <w:rFonts w:asciiTheme="minorHAnsi" w:hAnsiTheme="minorHAnsi"/>
+                <w:color w:val="44546A" w:themeColor="text2"/>
+                <w:sz w:val="22"/>
+                <w:szCs w:val="22"/>
+              </w:rPr>
+              <w:t>Netlogo</w:t>
+            </w:r>
+            <w:proofErr w:type="spellEnd"/>
+            <w:r>
+              <w:rPr>
+                <w:rFonts w:asciiTheme="minorHAnsi" w:hAnsiTheme="minorHAnsi"/>
+                <w:color w:val="44546A" w:themeColor="text2"/>
+                <w:sz w:val="22"/>
+                <w:szCs w:val="22"/>
+              </w:rPr>
+              <w:t>.</w:t>
+            </w:r>
+          </w:p>
+          <w:p>
+            <w:pPr>
+              <w:pStyle w:val="ListParagraph"/>
+              <w:numPr>
+                <w:ilvl w:val="0"/>
+                <w:numId w:val="15"/>
+              </w:numPr>
               <w:rPr>
                 <w:color w:val="44546A" w:themeColor="text2"/>
                 <w:szCs w:val="22"/>
@@ -1694,359 +1858,12 @@
             </w:pPr>
             <w:r>
               <w:rPr>
+                <w:rFonts w:asciiTheme="minorHAnsi" w:hAnsiTheme="minorHAnsi"/>
                 <w:color w:val="44546A" w:themeColor="text2"/>
+                <w:sz w:val="22"/>
                 <w:szCs w:val="22"/>
               </w:rPr>
-              <w:t xml:space="preserve">This application </w:t>
-            </w:r>
-            <w:r>
-              <w:rPr>
-                <w:color w:val="44546A" w:themeColor="text2"/>
-                <w:szCs w:val="22"/>
-              </w:rPr>
-              <w:t>was designed using c++ alongside using various libraries to assist the development process</w:t>
-            </w:r>
-            <w:r>
-              <w:rPr>
-                <w:color w:val="44546A" w:themeColor="text2"/>
-                <w:szCs w:val="22"/>
-              </w:rPr>
-              <w:t xml:space="preserve">. </w:t>
-            </w:r>
-            <w:r>
-              <w:rPr>
-                <w:color w:val="44546A" w:themeColor="text2"/>
-                <w:szCs w:val="22"/>
-              </w:rPr>
-              <w:t>The function of the application is to</w:t>
-            </w:r>
-            <w:r>
-              <w:rPr>
-                <w:color w:val="44546A" w:themeColor="text2"/>
-                <w:szCs w:val="22"/>
-              </w:rPr>
-              <w:t xml:space="preserve"> simulate a cashier system found with</w:t>
-            </w:r>
-            <w:r>
-              <w:rPr>
-                <w:color w:val="44546A" w:themeColor="text2"/>
-                <w:szCs w:val="22"/>
-              </w:rPr>
-              <w:t>in</w:t>
-            </w:r>
-            <w:r>
-              <w:rPr>
-                <w:color w:val="44546A" w:themeColor="text2"/>
-                <w:szCs w:val="22"/>
-              </w:rPr>
-              <w:t xml:space="preserve"> supermarkets</w:t>
-            </w:r>
-            <w:r>
-              <w:rPr>
-                <w:color w:val="44546A" w:themeColor="text2"/>
-                <w:szCs w:val="22"/>
-              </w:rPr>
-              <w:t>.</w:t>
-            </w:r>
-          </w:p>
-          <w:p>
-            <w:pPr>
-              <w:rPr>
-                <w:b/>
-                <w:bCs/>
-                <w:color w:val="44546A" w:themeColor="text2"/>
-                <w:szCs w:val="22"/>
-              </w:rPr>
-            </w:pPr>
-            <w:r>
-              <w:rPr>
-                <w:b/>
-                <w:bCs/>
-                <w:color w:val="44546A" w:themeColor="text2"/>
-                <w:szCs w:val="22"/>
-              </w:rPr>
-              <w:t>Web scraper</w:t>
-            </w:r>
-          </w:p>
-          <w:p>
-            <w:pPr>
-              <w:rPr>
-                <w:color w:val="44546A" w:themeColor="text2"/>
-                <w:szCs w:val="22"/>
-              </w:rPr>
-            </w:pPr>
-            <w:r>
-              <w:rPr>
-                <w:color w:val="44546A" w:themeColor="text2"/>
-                <w:szCs w:val="22"/>
-              </w:rPr>
-              <w:t xml:space="preserve">This was developed in python and was designed to </w:t>
-            </w:r>
-            <w:r>
-              <w:rPr>
-                <w:color w:val="44546A" w:themeColor="text2"/>
-                <w:szCs w:val="22"/>
-              </w:rPr>
-              <w:t>iterate</w:t>
-            </w:r>
-            <w:r>
-              <w:rPr>
-                <w:color w:val="44546A" w:themeColor="text2"/>
-                <w:szCs w:val="22"/>
-              </w:rPr>
-              <w:t xml:space="preserve"> through </w:t>
-            </w:r>
-            <w:r>
-              <w:rPr>
-                <w:color w:val="44546A" w:themeColor="text2"/>
-                <w:szCs w:val="22"/>
-              </w:rPr>
-              <w:t xml:space="preserve">various classes found </w:t>
-            </w:r>
-            <w:r>
-              <w:rPr>
-                <w:color w:val="44546A" w:themeColor="text2"/>
-                <w:szCs w:val="22"/>
-              </w:rPr>
-              <w:t>in the ht</w:t>
-            </w:r>
-            <w:r>
-              <w:rPr>
-                <w:color w:val="44546A" w:themeColor="text2"/>
-                <w:szCs w:val="22"/>
-              </w:rPr>
-              <w:t>m</w:t>
-            </w:r>
-            <w:r>
-              <w:rPr>
-                <w:color w:val="44546A" w:themeColor="text2"/>
-                <w:szCs w:val="22"/>
-              </w:rPr>
-              <w:t>l of a</w:t>
-            </w:r>
-            <w:r>
-              <w:rPr>
-                <w:color w:val="44546A" w:themeColor="text2"/>
-                <w:szCs w:val="22"/>
-              </w:rPr>
-              <w:t>n</w:t>
-            </w:r>
-            <w:r>
-              <w:rPr>
-                <w:color w:val="44546A" w:themeColor="text2"/>
-                <w:szCs w:val="22"/>
-              </w:rPr>
-              <w:t xml:space="preserve"> indeed page to select elements with the</w:t>
-            </w:r>
-            <w:r>
-              <w:rPr>
-                <w:color w:val="44546A" w:themeColor="text2"/>
-                <w:szCs w:val="22"/>
-              </w:rPr>
-              <w:t xml:space="preserve"> title class, company</w:t>
-            </w:r>
-            <w:r>
-              <w:rPr>
-                <w:color w:val="44546A" w:themeColor="text2"/>
-                <w:szCs w:val="22"/>
-              </w:rPr>
-              <w:t xml:space="preserve">, </w:t>
-            </w:r>
-            <w:r>
-              <w:rPr>
-                <w:color w:val="44546A" w:themeColor="text2"/>
-                <w:szCs w:val="22"/>
-              </w:rPr>
-              <w:t>location,</w:t>
-            </w:r>
-            <w:r>
-              <w:rPr>
-                <w:color w:val="44546A" w:themeColor="text2"/>
-                <w:szCs w:val="22"/>
-              </w:rPr>
-              <w:t xml:space="preserve"> and salary </w:t>
-            </w:r>
-            <w:r>
-              <w:rPr>
-                <w:color w:val="44546A" w:themeColor="text2"/>
-                <w:szCs w:val="22"/>
-              </w:rPr>
-              <w:t xml:space="preserve">of various software development roles being </w:t>
-            </w:r>
-            <w:r>
-              <w:rPr>
-                <w:color w:val="44546A" w:themeColor="text2"/>
-                <w:szCs w:val="22"/>
-              </w:rPr>
-              <w:t>advertised. This automated the process of having to search for jobs</w:t>
-            </w:r>
-            <w:r>
-              <w:rPr>
-                <w:color w:val="44546A" w:themeColor="text2"/>
-                <w:szCs w:val="22"/>
-              </w:rPr>
-              <w:t xml:space="preserve"> relevant to software development. </w:t>
-            </w:r>
-          </w:p>
-          <w:p>
-            <w:pPr>
-              <w:rPr>
-                <w:b/>
-                <w:bCs/>
-                <w:color w:val="44546A" w:themeColor="text2"/>
-                <w:szCs w:val="22"/>
-              </w:rPr>
-            </w:pPr>
-            <w:r>
-              <w:rPr>
-                <w:b/>
-                <w:bCs/>
-                <w:color w:val="44546A" w:themeColor="text2"/>
-                <w:szCs w:val="22"/>
-              </w:rPr>
-              <w:t>Shortest Path Finder</w:t>
-            </w:r>
-          </w:p>
-          <w:p>
-            <w:pPr>
-              <w:rPr>
-                <w:color w:val="44546A" w:themeColor="text2"/>
-                <w:szCs w:val="22"/>
-              </w:rPr>
-            </w:pPr>
-            <w:r>
-              <w:rPr>
-                <w:color w:val="44546A" w:themeColor="text2"/>
-                <w:szCs w:val="22"/>
-              </w:rPr>
-              <w:lastRenderedPageBreak/>
-              <w:t>Finds most optimal route through all cities while avoiding buildings</w:t>
-            </w:r>
-            <w:r>
-              <w:rPr>
-                <w:color w:val="44546A" w:themeColor="text2"/>
-                <w:szCs w:val="22"/>
-              </w:rPr>
-              <w:t>.</w:t>
-            </w:r>
-            <w:r>
-              <w:rPr>
-                <w:color w:val="44546A" w:themeColor="text2"/>
-                <w:szCs w:val="22"/>
-              </w:rPr>
-              <w:t xml:space="preserve"> Uses an unconventional language known as </w:t>
-            </w:r>
-            <w:r>
-              <w:rPr>
-                <w:color w:val="44546A" w:themeColor="text2"/>
-                <w:szCs w:val="22"/>
-              </w:rPr>
-              <w:t>N</w:t>
-            </w:r>
-            <w:r>
-              <w:rPr>
-                <w:color w:val="44546A" w:themeColor="text2"/>
-                <w:szCs w:val="22"/>
-              </w:rPr>
-              <w:t xml:space="preserve">etlogo. </w:t>
-            </w:r>
-          </w:p>
-          <w:p>
-            <w:pPr>
-              <w:rPr>
-                <w:b/>
-                <w:bCs/>
-                <w:color w:val="44546A" w:themeColor="text2"/>
-                <w:szCs w:val="22"/>
-              </w:rPr>
-            </w:pPr>
-            <w:r>
-              <w:rPr>
-                <w:b/>
-                <w:bCs/>
-                <w:color w:val="44546A" w:themeColor="text2"/>
-                <w:szCs w:val="22"/>
-              </w:rPr>
-              <w:t>Crypto Currency Trading Bot Simulator</w:t>
-            </w:r>
-          </w:p>
-          <w:p>
-            <w:pPr>
-              <w:rPr>
-                <w:color w:val="44546A" w:themeColor="text2"/>
-                <w:szCs w:val="22"/>
-              </w:rPr>
-            </w:pPr>
-            <w:r>
-              <w:rPr>
-                <w:color w:val="44546A" w:themeColor="text2"/>
-                <w:szCs w:val="22"/>
-              </w:rPr>
-              <w:t>This was developed using python which has been designed to simulate real trade events based upon various conditions defined within the trading bot upon being triggered. The trading bot can either be downloaded and run via an IDE</w:t>
-            </w:r>
-            <w:r>
-              <w:rPr>
-                <w:color w:val="44546A" w:themeColor="text2"/>
-                <w:szCs w:val="22"/>
-              </w:rPr>
-              <w:t xml:space="preserve">/terminal </w:t>
-            </w:r>
-            <w:r>
-              <w:rPr>
-                <w:color w:val="44546A" w:themeColor="text2"/>
-                <w:szCs w:val="22"/>
-              </w:rPr>
-              <w:t xml:space="preserve">or via the Ubuntu server created on </w:t>
-            </w:r>
-            <w:r>
-              <w:rPr>
-                <w:color w:val="44546A" w:themeColor="text2"/>
-                <w:szCs w:val="22"/>
-              </w:rPr>
-              <w:t>Google cloud service</w:t>
-            </w:r>
-            <w:r>
-              <w:rPr>
-                <w:color w:val="44546A" w:themeColor="text2"/>
-                <w:szCs w:val="22"/>
-              </w:rPr>
-              <w:t xml:space="preserve"> with details showing you how to connect to the server and use the capabilities of the </w:t>
-            </w:r>
-            <w:r>
-              <w:rPr>
-                <w:color w:val="44546A" w:themeColor="text2"/>
-                <w:szCs w:val="22"/>
-              </w:rPr>
-              <w:t xml:space="preserve">UI/trading bot. </w:t>
-            </w:r>
-          </w:p>
-          <w:p>
-            <w:pPr>
-              <w:rPr>
-                <w:color w:val="44546A" w:themeColor="text2"/>
-                <w:szCs w:val="22"/>
-              </w:rPr>
-            </w:pPr>
-            <w:r>
-              <w:rPr>
-                <w:color w:val="44546A" w:themeColor="text2"/>
-                <w:szCs w:val="22"/>
-              </w:rPr>
-              <w:t xml:space="preserve">All these projects and more can be found on my GitHub repository </w:t>
-            </w:r>
-            <w:r>
-              <w:rPr>
-                <w:color w:val="44546A" w:themeColor="text2"/>
-                <w:szCs w:val="22"/>
-              </w:rPr>
-              <w:t>within the link provided above</w:t>
-            </w:r>
-            <w:r>
-              <w:rPr>
-                <w:color w:val="44546A" w:themeColor="text2"/>
-                <w:szCs w:val="22"/>
-              </w:rPr>
-              <w:t xml:space="preserve">.     </w:t>
+              <w:t>Crypto Currency Trading Bot Simulator – Developed using Python to simulate real trade events based on various conditions defined within the trading bot.</w:t>
             </w:r>
           </w:p>
         </w:tc>
@@ -2054,7 +1871,7 @@
       <w:tr>
         <w:tc>
           <w:tcPr>
-            <w:tcW w:w="15045" w:type="dxa"/>
+            <w:tcW w:w="11084" w:type="dxa"/>
             <w:gridSpan w:val="3"/>
           </w:tcPr>
           <w:p>
@@ -2086,285 +1903,6 @@
           <w:szCs w:val="36"/>
           <w:u w:val="single"/>
         </w:rPr>
-        <w:t>SKILL</w:t>
-      </w:r>
-      <w:r>
-        <w:rPr>
-          <w:color w:val="44546A" w:themeColor="text2"/>
-          <w:sz w:val="36"/>
-          <w:szCs w:val="36"/>
-          <w:u w:val="single"/>
-        </w:rPr>
-        <w:t>S</w:t>
-      </w:r>
-    </w:p>
-    <w:p>
-      <w:pPr>
-        <w:rPr>
-          <w:color w:val="44546A" w:themeColor="text2"/>
-          <w:szCs w:val="22"/>
-        </w:rPr>
-      </w:pPr>
-      <w:r>
-        <w:rPr>
-          <w:color w:val="44546A" w:themeColor="text2"/>
-          <w:szCs w:val="22"/>
-        </w:rPr>
-        <w:t>•</w:t>
-      </w:r>
-      <w:r>
-        <w:rPr>
-          <w:color w:val="44546A" w:themeColor="text2"/>
-          <w:szCs w:val="22"/>
-        </w:rPr>
-        <w:tab/>
-      </w:r>
-      <w:r>
-        <w:rPr>
-          <w:color w:val="44546A" w:themeColor="text2"/>
-          <w:szCs w:val="22"/>
-        </w:rPr>
-        <w:t>U</w:t>
-      </w:r>
-      <w:r>
-        <w:rPr>
-          <w:color w:val="44546A" w:themeColor="text2"/>
-          <w:szCs w:val="22"/>
-        </w:rPr>
-        <w:t xml:space="preserve">se </w:t>
-      </w:r>
-      <w:r>
-        <w:rPr>
-          <w:color w:val="44546A" w:themeColor="text2"/>
-          <w:szCs w:val="22"/>
-        </w:rPr>
-        <w:t xml:space="preserve">of </w:t>
-      </w:r>
-      <w:r>
-        <w:rPr>
-          <w:color w:val="44546A" w:themeColor="text2"/>
-          <w:szCs w:val="22"/>
-        </w:rPr>
-        <w:t>Linux commands and Windows PowerShell effectively.</w:t>
-      </w:r>
-    </w:p>
-    <w:p>
-      <w:pPr>
-        <w:rPr>
-          <w:color w:val="44546A" w:themeColor="text2"/>
-          <w:szCs w:val="22"/>
-        </w:rPr>
-      </w:pPr>
-      <w:r>
-        <w:rPr>
-          <w:color w:val="44546A" w:themeColor="text2"/>
-          <w:szCs w:val="22"/>
-        </w:rPr>
-        <w:t>•</w:t>
-      </w:r>
-      <w:r>
-        <w:rPr>
-          <w:color w:val="44546A" w:themeColor="text2"/>
-          <w:szCs w:val="22"/>
-        </w:rPr>
-        <w:tab/>
-        <w:t>Understanding of web servers and infrastructure.</w:t>
-      </w:r>
-    </w:p>
-    <w:p>
-      <w:pPr>
-        <w:rPr>
-          <w:color w:val="44546A" w:themeColor="text2"/>
-          <w:szCs w:val="22"/>
-        </w:rPr>
-      </w:pPr>
-      <w:r>
-        <w:rPr>
-          <w:color w:val="44546A" w:themeColor="text2"/>
-          <w:szCs w:val="22"/>
-        </w:rPr>
-        <w:t>•</w:t>
-      </w:r>
-      <w:r>
-        <w:rPr>
-          <w:color w:val="44546A" w:themeColor="text2"/>
-          <w:szCs w:val="22"/>
-        </w:rPr>
-        <w:tab/>
-        <w:t xml:space="preserve">Strong ability to navigate across various IDLE’S such as: Visual Studio, Codeblocks, IntelliJ, Python IDE,   </w:t>
-      </w:r>
-    </w:p>
-    <w:p>
-      <w:pPr>
-        <w:rPr>
-          <w:color w:val="44546A" w:themeColor="text2"/>
-          <w:szCs w:val="22"/>
-        </w:rPr>
-      </w:pPr>
-      <w:r>
-        <w:rPr>
-          <w:color w:val="44546A" w:themeColor="text2"/>
-          <w:szCs w:val="22"/>
-        </w:rPr>
-        <w:t xml:space="preserve">                Arduino IDE, Basic text editors, </w:t>
-      </w:r>
-      <w:r>
-        <w:rPr>
-          <w:color w:val="44546A" w:themeColor="text2"/>
-          <w:szCs w:val="22"/>
-        </w:rPr>
-        <w:t xml:space="preserve">SQL developer, </w:t>
-      </w:r>
-      <w:r>
-        <w:rPr>
-          <w:color w:val="44546A" w:themeColor="text2"/>
-          <w:szCs w:val="22"/>
-        </w:rPr>
-        <w:t xml:space="preserve">GitHub etc …                                                  </w:t>
-      </w:r>
-    </w:p>
-    <w:p>
-      <w:pPr>
-        <w:rPr>
-          <w:color w:val="44546A" w:themeColor="text2"/>
-          <w:szCs w:val="22"/>
-        </w:rPr>
-      </w:pPr>
-      <w:r>
-        <w:rPr>
-          <w:color w:val="44546A" w:themeColor="text2"/>
-          <w:szCs w:val="22"/>
-        </w:rPr>
-        <w:t>•</w:t>
-      </w:r>
-      <w:r>
-        <w:rPr>
-          <w:color w:val="44546A" w:themeColor="text2"/>
-          <w:szCs w:val="22"/>
-        </w:rPr>
-        <w:tab/>
-        <w:t>Experience in programming languages: Python, c, c++,</w:t>
-      </w:r>
-      <w:r>
-        <w:rPr>
-          <w:color w:val="44546A" w:themeColor="text2"/>
-          <w:szCs w:val="22"/>
-        </w:rPr>
-        <w:t xml:space="preserve"> java,</w:t>
-      </w:r>
-      <w:r>
-        <w:rPr>
-          <w:color w:val="44546A" w:themeColor="text2"/>
-          <w:szCs w:val="22"/>
-        </w:rPr>
-        <w:t xml:space="preserve"> assembly, </w:t>
-      </w:r>
-      <w:r>
-        <w:rPr>
-          <w:color w:val="44546A" w:themeColor="text2"/>
-          <w:szCs w:val="22"/>
-        </w:rPr>
-        <w:t>HTML/</w:t>
-      </w:r>
-      <w:r>
-        <w:rPr>
-          <w:color w:val="44546A" w:themeColor="text2"/>
-          <w:szCs w:val="22"/>
-        </w:rPr>
-        <w:t xml:space="preserve">CCS , </w:t>
-      </w:r>
-      <w:r>
-        <w:rPr>
-          <w:color w:val="44546A" w:themeColor="text2"/>
-          <w:szCs w:val="22"/>
-        </w:rPr>
-        <w:t>JavaScript</w:t>
-      </w:r>
-      <w:r>
-        <w:rPr>
-          <w:color w:val="44546A" w:themeColor="text2"/>
-          <w:szCs w:val="22"/>
-        </w:rPr>
-        <w:t xml:space="preserve">, </w:t>
-      </w:r>
-      <w:r>
-        <w:rPr>
-          <w:color w:val="44546A" w:themeColor="text2"/>
-          <w:szCs w:val="22"/>
-        </w:rPr>
-        <w:t xml:space="preserve">SQL </w:t>
-      </w:r>
-    </w:p>
-    <w:p>
-      <w:pPr>
-        <w:rPr>
-          <w:color w:val="44546A" w:themeColor="text2"/>
-          <w:szCs w:val="22"/>
-        </w:rPr>
-      </w:pPr>
-      <w:r>
-        <w:rPr>
-          <w:color w:val="44546A" w:themeColor="text2"/>
-          <w:szCs w:val="22"/>
-        </w:rPr>
-        <w:t>•</w:t>
-      </w:r>
-      <w:r>
-        <w:rPr>
-          <w:color w:val="44546A" w:themeColor="text2"/>
-          <w:szCs w:val="22"/>
-        </w:rPr>
-        <w:tab/>
-        <w:t>Utilizing excellent interpersonal and communication skills, both verbally and in writing</w:t>
-      </w:r>
-    </w:p>
-    <w:p>
-      <w:pPr>
-        <w:rPr>
-          <w:color w:val="44546A" w:themeColor="text2"/>
-          <w:szCs w:val="22"/>
-        </w:rPr>
-      </w:pPr>
-      <w:r>
-        <w:rPr>
-          <w:color w:val="44546A" w:themeColor="text2"/>
-          <w:szCs w:val="22"/>
-        </w:rPr>
-        <w:t>•</w:t>
-      </w:r>
-      <w:r>
-        <w:rPr>
-          <w:color w:val="44546A" w:themeColor="text2"/>
-          <w:szCs w:val="22"/>
-        </w:rPr>
-        <w:tab/>
-        <w:t xml:space="preserve">Working to time critical deadlines whilst remaining calm </w:t>
-      </w:r>
-    </w:p>
-    <w:p>
-      <w:pPr>
-        <w:rPr>
-          <w:color w:val="44546A" w:themeColor="text2"/>
-          <w:szCs w:val="22"/>
-        </w:rPr>
-      </w:pPr>
-    </w:p>
-    <w:p>
-      <w:pPr>
-        <w:rPr>
-          <w:color w:val="44546A" w:themeColor="text2"/>
-          <w:sz w:val="36"/>
-          <w:szCs w:val="36"/>
-          <w:u w:val="single"/>
-        </w:rPr>
-      </w:pPr>
-      <w:r>
-        <w:rPr>
-          <w:color w:val="44546A" w:themeColor="text2"/>
-          <w:sz w:val="36"/>
-          <w:szCs w:val="36"/>
-          <w:u w:val="single"/>
-        </w:rPr>
         <w:t xml:space="preserve">EDUCATION </w:t>
       </w:r>
     </w:p>
@@ -2869,7 +2407,6 @@
           <w:sz w:val="22"/>
           <w:szCs w:val="22"/>
         </w:rPr>
-        <w:lastRenderedPageBreak/>
         <w:t>Course</w:t>
       </w:r>
       <w:r>
@@ -3088,49 +2625,6 @@
     <w:p>
       <w:pPr>
         <w:rPr>
-          <w:color w:val="44546A" w:themeColor="text2"/>
-          <w:szCs w:val="22"/>
-        </w:rPr>
-      </w:pPr>
-      <w:r>
-        <w:rPr>
-          <w:color w:val="44546A" w:themeColor="text2"/>
-          <w:szCs w:val="22"/>
-        </w:rPr>
-        <w:t>This diploma involved studying A – level material in Physics, Chemistry, Biology, and Statistical Mathematics. I am particularly proud of an experiment that I conducted for my research project which was focused in the area of Particle Physics where I created a ‘cloud chamber’ which allowed an observer to see alpha-particles emit from a tungsten rod passing through a</w:t>
-      </w:r>
-      <w:r>
-        <w:rPr>
-          <w:color w:val="44546A" w:themeColor="text2"/>
-          <w:szCs w:val="22"/>
-        </w:rPr>
-        <w:t xml:space="preserve"> saturated ethanol</w:t>
-      </w:r>
-      <w:r>
-        <w:rPr>
-          <w:color w:val="44546A" w:themeColor="text2"/>
-          <w:szCs w:val="22"/>
-        </w:rPr>
-        <w:t xml:space="preserve"> </w:t>
-      </w:r>
-      <w:r>
-        <w:rPr>
-          <w:color w:val="44546A" w:themeColor="text2"/>
-          <w:szCs w:val="22"/>
-        </w:rPr>
-        <w:t>vapor.</w:t>
-      </w:r>
-      <w:r>
-        <w:rPr>
-          <w:color w:val="44546A" w:themeColor="text2"/>
-          <w:szCs w:val="22"/>
-        </w:rPr>
-        <w:t xml:space="preserve"> </w:t>
-      </w:r>
-    </w:p>
-    <w:p>
-      <w:pPr>
-        <w:rPr>
           <w:b/>
           <w:bCs/>
           <w:color w:val="44546A" w:themeColor="text2"/>
@@ -3180,27 +2674,13 @@
     <w:p>
       <w:pPr>
         <w:rPr>
-          <w:color w:val="44546A" w:themeColor="text2"/>
-          <w:szCs w:val="22"/>
-        </w:rPr>
-      </w:pPr>
-      <w:r>
-        <w:rPr>
-          <w:color w:val="44546A" w:themeColor="text2"/>
-          <w:szCs w:val="22"/>
-        </w:rPr>
-        <w:t>Involved various modules which were heavy in mathematics, engineering drawings, practical applications of engineering principles within the workshop, command-based programming etc…</w:t>
-      </w:r>
-    </w:p>
-    <w:p>
-      <w:pPr>
-        <w:rPr>
           <w:b/>
           <w:bCs/>
           <w:color w:val="44546A" w:themeColor="text2"/>
           <w:szCs w:val="22"/>
         </w:rPr>
       </w:pPr>
+      <w:proofErr w:type="spellStart"/>
       <w:r>
         <w:rPr>
           <w:b/>
@@ -3208,7 +2688,17 @@
           <w:color w:val="44546A" w:themeColor="text2"/>
           <w:szCs w:val="22"/>
         </w:rPr>
-        <w:t xml:space="preserve">Stanborough School (Specialist in Mathematics and Computing) </w:t>
+        <w:t>Stanborough</w:t>
+      </w:r>
+      <w:proofErr w:type="spellEnd"/>
+      <w:r>
+        <w:rPr>
+          <w:b/>
+          <w:bCs/>
+          <w:color w:val="44546A" w:themeColor="text2"/>
+          <w:szCs w:val="22"/>
+        </w:rPr>
+        <w:t xml:space="preserve"> School (Specialist in Mathematics and Computing) </w:t>
       </w:r>
     </w:p>
     <w:p>
@@ -3238,8 +2728,203 @@
           <w:color w:val="44546A" w:themeColor="text2"/>
           <w:szCs w:val="22"/>
         </w:rPr>
-        <w:t xml:space="preserve">6 GCSEs, grades B-C incl Maths, English and Science including 2 – 3 BTEC’s including Engineering. . </w:t>
+        <w:t xml:space="preserve">6 GCSEs, grades B-C incl </w:t>
       </w:r>
+      <w:proofErr w:type="spellStart"/>
+      <w:r>
+        <w:rPr>
+          <w:color w:val="44546A" w:themeColor="text2"/>
+          <w:szCs w:val="22"/>
+        </w:rPr>
+        <w:t>Maths</w:t>
+      </w:r>
+      <w:proofErr w:type="spellEnd"/>
+      <w:r>
+        <w:rPr>
+          <w:color w:val="44546A" w:themeColor="text2"/>
+          <w:szCs w:val="22"/>
+        </w:rPr>
+        <w:t xml:space="preserve">, English and Science including 2 – 3 BTEC’s including Engineering. </w:t>
+      </w:r>
+    </w:p>
+    <w:p>
+      <w:pPr>
+        <w:rPr>
+          <w:color w:val="44546A" w:themeColor="text2"/>
+          <w:sz w:val="32"/>
+          <w:szCs w:val="32"/>
+          <w:u w:val="single"/>
+        </w:rPr>
+      </w:pPr>
+      <w:r>
+        <w:rPr>
+          <w:color w:val="44546A" w:themeColor="text2"/>
+          <w:sz w:val="32"/>
+          <w:szCs w:val="32"/>
+          <w:u w:val="single"/>
+        </w:rPr>
+        <w:t>SKILLS</w:t>
+      </w:r>
+    </w:p>
+    <w:p>
+      <w:pPr>
+        <w:pStyle w:val="ListParagraph"/>
+        <w:numPr>
+          <w:ilvl w:val="0"/>
+          <w:numId w:val="16"/>
+        </w:numPr>
+        <w:rPr>
+          <w:rFonts w:asciiTheme="minorHAnsi" w:hAnsiTheme="minorHAnsi"/>
+          <w:color w:val="44546A" w:themeColor="text2"/>
+          <w:sz w:val="22"/>
+          <w:szCs w:val="22"/>
+        </w:rPr>
+      </w:pPr>
+      <w:r>
+        <w:rPr>
+          <w:rFonts w:asciiTheme="minorHAnsi" w:hAnsiTheme="minorHAnsi"/>
+          <w:color w:val="44546A" w:themeColor="text2"/>
+          <w:sz w:val="22"/>
+          <w:szCs w:val="22"/>
+        </w:rPr>
+        <w:lastRenderedPageBreak/>
+        <w:t>Effective use of Linux commands and Windows PowerShell</w:t>
+      </w:r>
+    </w:p>
+    <w:p>
+      <w:pPr>
+        <w:pStyle w:val="ListParagraph"/>
+        <w:numPr>
+          <w:ilvl w:val="0"/>
+          <w:numId w:val="16"/>
+        </w:numPr>
+        <w:rPr>
+          <w:rFonts w:asciiTheme="minorHAnsi" w:hAnsiTheme="minorHAnsi"/>
+          <w:color w:val="44546A" w:themeColor="text2"/>
+          <w:sz w:val="22"/>
+          <w:szCs w:val="22"/>
+        </w:rPr>
+      </w:pPr>
+      <w:r>
+        <w:rPr>
+          <w:rFonts w:asciiTheme="minorHAnsi" w:hAnsiTheme="minorHAnsi"/>
+          <w:color w:val="44546A" w:themeColor="text2"/>
+          <w:sz w:val="22"/>
+          <w:szCs w:val="22"/>
+        </w:rPr>
+        <w:t>Understanding of web servers and infrastructure</w:t>
+      </w:r>
+    </w:p>
+    <w:p>
+      <w:pPr>
+        <w:pStyle w:val="ListParagraph"/>
+        <w:numPr>
+          <w:ilvl w:val="0"/>
+          <w:numId w:val="16"/>
+        </w:numPr>
+        <w:rPr>
+          <w:rFonts w:asciiTheme="minorHAnsi" w:hAnsiTheme="minorHAnsi"/>
+          <w:color w:val="44546A" w:themeColor="text2"/>
+          <w:sz w:val="22"/>
+          <w:szCs w:val="22"/>
+        </w:rPr>
+      </w:pPr>
+      <w:r>
+        <w:rPr>
+          <w:rFonts w:asciiTheme="minorHAnsi" w:hAnsiTheme="minorHAnsi"/>
+          <w:color w:val="44546A" w:themeColor="text2"/>
+          <w:sz w:val="22"/>
+          <w:szCs w:val="22"/>
+        </w:rPr>
+        <w:t xml:space="preserve">Proficient in various IDLE’S such as: Visual Studio, </w:t>
+      </w:r>
+      <w:proofErr w:type="spellStart"/>
+      <w:r>
+        <w:rPr>
+          <w:rFonts w:asciiTheme="minorHAnsi" w:hAnsiTheme="minorHAnsi"/>
+          <w:color w:val="44546A" w:themeColor="text2"/>
+          <w:sz w:val="22"/>
+          <w:szCs w:val="22"/>
+        </w:rPr>
+        <w:t>Codeblocks</w:t>
+      </w:r>
+      <w:proofErr w:type="spellEnd"/>
+      <w:r>
+        <w:rPr>
+          <w:rFonts w:asciiTheme="minorHAnsi" w:hAnsiTheme="minorHAnsi"/>
+          <w:color w:val="44546A" w:themeColor="text2"/>
+          <w:sz w:val="22"/>
+          <w:szCs w:val="22"/>
+        </w:rPr>
+        <w:t>, IntelliJ, Python IDE, Arduino IDE, Basic text editors, SQL developer, GitHub, etc.</w:t>
+      </w:r>
+    </w:p>
+    <w:p>
+      <w:pPr>
+        <w:pStyle w:val="ListParagraph"/>
+        <w:numPr>
+          <w:ilvl w:val="0"/>
+          <w:numId w:val="16"/>
+        </w:numPr>
+        <w:rPr>
+          <w:rFonts w:asciiTheme="minorHAnsi" w:hAnsiTheme="minorHAnsi"/>
+          <w:color w:val="44546A" w:themeColor="text2"/>
+          <w:sz w:val="22"/>
+          <w:szCs w:val="22"/>
+        </w:rPr>
+      </w:pPr>
+      <w:r>
+        <w:rPr>
+          <w:rFonts w:asciiTheme="minorHAnsi" w:hAnsiTheme="minorHAnsi"/>
+          <w:color w:val="44546A" w:themeColor="text2"/>
+          <w:sz w:val="22"/>
+          <w:szCs w:val="22"/>
+        </w:rPr>
+        <w:t>Excellent programming skills in Python, C, C++, Java, Assembly, HTML/CSS, JavaScript, and SQL</w:t>
+      </w:r>
+    </w:p>
+    <w:p>
+      <w:pPr>
+        <w:pStyle w:val="ListParagraph"/>
+        <w:numPr>
+          <w:ilvl w:val="0"/>
+          <w:numId w:val="16"/>
+        </w:numPr>
+        <w:rPr>
+          <w:rFonts w:asciiTheme="minorHAnsi" w:hAnsiTheme="minorHAnsi"/>
+          <w:color w:val="44546A" w:themeColor="text2"/>
+          <w:sz w:val="22"/>
+          <w:szCs w:val="22"/>
+        </w:rPr>
+      </w:pPr>
+      <w:r>
+        <w:rPr>
+          <w:rFonts w:asciiTheme="minorHAnsi" w:hAnsiTheme="minorHAnsi"/>
+          <w:color w:val="44546A" w:themeColor="text2"/>
+          <w:sz w:val="22"/>
+          <w:szCs w:val="22"/>
+        </w:rPr>
+        <w:t xml:space="preserve">Strong time-management skills and ability to work to </w:t>
+      </w:r>
+      <w:r>
+        <w:rPr>
+          <w:rFonts w:asciiTheme="minorHAnsi" w:hAnsiTheme="minorHAnsi"/>
+          <w:color w:val="44546A" w:themeColor="text2"/>
+          <w:sz w:val="22"/>
+          <w:szCs w:val="22"/>
+        </w:rPr>
+        <w:t>deadlines.</w:t>
+      </w:r>
+    </w:p>
+    <w:p>
+      <w:pPr>
+        <w:rPr>
+          <w:color w:val="44546A" w:themeColor="text2"/>
+          <w:sz w:val="36"/>
+          <w:szCs w:val="36"/>
+          <w:u w:val="single"/>
+        </w:rPr>
+      </w:pPr>
     </w:p>
     <w:p>
       <w:pPr>
@@ -3281,137 +2966,16 @@
           <w:sz w:val="22"/>
           <w:szCs w:val="22"/>
         </w:rPr>
-        <w:t>R</w:t>
-      </w:r>
-      <w:r>
-        <w:rPr>
-          <w:rFonts w:asciiTheme="minorHAnsi" w:hAnsiTheme="minorHAnsi"/>
-          <w:color w:val="44546A" w:themeColor="text2"/>
-          <w:sz w:val="22"/>
-          <w:szCs w:val="22"/>
-        </w:rPr>
-        <w:t>ichard Lewis</w:t>
+        <w:t>Available upon request</w:t>
       </w:r>
     </w:p>
     <w:p>
       <w:pPr>
-        <w:pStyle w:val="ListParagraph"/>
-        <w:rPr>
-          <w:rFonts w:asciiTheme="minorHAnsi" w:hAnsiTheme="minorHAnsi"/>
-          <w:color w:val="44546A" w:themeColor="text2"/>
-          <w:sz w:val="22"/>
-          <w:szCs w:val="22"/>
-        </w:rPr>
-      </w:pPr>
-      <w:r>
-        <w:rPr>
-          <w:rFonts w:asciiTheme="minorHAnsi" w:hAnsiTheme="minorHAnsi"/>
-          <w:color w:val="44546A" w:themeColor="text2"/>
-          <w:sz w:val="22"/>
-          <w:szCs w:val="22"/>
-        </w:rPr>
-        <w:t>Director</w:t>
-      </w:r>
-    </w:p>
-    <w:p>
-      <w:pPr>
-        <w:pStyle w:val="ListParagraph"/>
-        <w:rPr>
-          <w:rFonts w:asciiTheme="minorHAnsi" w:hAnsiTheme="minorHAnsi"/>
-          <w:color w:val="44546A" w:themeColor="text2"/>
-          <w:sz w:val="22"/>
-          <w:szCs w:val="22"/>
-        </w:rPr>
-      </w:pPr>
-      <w:r>
-        <w:rPr>
-          <w:rFonts w:asciiTheme="minorHAnsi" w:hAnsiTheme="minorHAnsi"/>
-          <w:color w:val="44546A" w:themeColor="text2"/>
-          <w:sz w:val="22"/>
-          <w:szCs w:val="22"/>
-        </w:rPr>
-        <w:t>Ralcom Consulting Ltd</w:t>
-      </w:r>
-    </w:p>
-    <w:p>
-      <w:pPr>
-        <w:pStyle w:val="ListParagraph"/>
-        <w:rPr>
-          <w:rFonts w:asciiTheme="minorHAnsi" w:hAnsiTheme="minorHAnsi"/>
-          <w:color w:val="44546A" w:themeColor="text2"/>
-          <w:sz w:val="22"/>
-          <w:szCs w:val="22"/>
-        </w:rPr>
-      </w:pPr>
-      <w:r>
-        <w:rPr>
-          <w:rFonts w:asciiTheme="minorHAnsi" w:hAnsiTheme="minorHAnsi"/>
-          <w:color w:val="44546A" w:themeColor="text2"/>
-          <w:sz w:val="22"/>
-          <w:szCs w:val="22"/>
-        </w:rPr>
-        <w:t>10 Desborough Close</w:t>
-      </w:r>
-    </w:p>
-    <w:p>
-      <w:pPr>
-        <w:pStyle w:val="ListParagraph"/>
-        <w:rPr>
-          <w:rFonts w:asciiTheme="minorHAnsi" w:hAnsiTheme="minorHAnsi"/>
-          <w:color w:val="44546A" w:themeColor="text2"/>
-          <w:sz w:val="22"/>
-          <w:szCs w:val="22"/>
-        </w:rPr>
-      </w:pPr>
-      <w:r>
-        <w:rPr>
-          <w:rFonts w:asciiTheme="minorHAnsi" w:hAnsiTheme="minorHAnsi"/>
-          <w:color w:val="44546A" w:themeColor="text2"/>
-          <w:sz w:val="22"/>
-          <w:szCs w:val="22"/>
-        </w:rPr>
-        <w:t>Hertford</w:t>
-      </w:r>
-    </w:p>
-    <w:p>
-      <w:pPr>
-        <w:pStyle w:val="ListParagraph"/>
-        <w:rPr>
-          <w:rFonts w:asciiTheme="minorHAnsi" w:hAnsiTheme="minorHAnsi"/>
-          <w:color w:val="44546A" w:themeColor="text2"/>
-          <w:sz w:val="22"/>
-          <w:szCs w:val="22"/>
-        </w:rPr>
-      </w:pPr>
-      <w:r>
-        <w:rPr>
-          <w:rFonts w:asciiTheme="minorHAnsi" w:hAnsiTheme="minorHAnsi"/>
-          <w:color w:val="44546A" w:themeColor="text2"/>
-          <w:sz w:val="22"/>
-          <w:szCs w:val="22"/>
-        </w:rPr>
-        <w:t>SG14 3EG</w:t>
-      </w:r>
-    </w:p>
-    <w:p>
-      <w:pPr>
-        <w:pStyle w:val="ListParagraph"/>
-        <w:rPr>
-          <w:rFonts w:asciiTheme="minorHAnsi" w:hAnsiTheme="minorHAnsi"/>
-          <w:color w:val="44546A" w:themeColor="text2"/>
-          <w:sz w:val="22"/>
-          <w:szCs w:val="22"/>
-        </w:rPr>
-      </w:pPr>
-      <w:r>
-        <w:rPr>
-          <w:rFonts w:asciiTheme="minorHAnsi" w:hAnsiTheme="minorHAnsi"/>
-          <w:color w:val="44546A" w:themeColor="text2"/>
-          <w:sz w:val="22"/>
-          <w:szCs w:val="22"/>
-        </w:rPr>
-        <w:t>Contact number: 07920 811 607</w:t>
-      </w:r>
+        <w:rPr>
+          <w:color w:val="44546A" w:themeColor="text2"/>
+          <w:szCs w:val="22"/>
+        </w:rPr>
+      </w:pPr>
     </w:p>
     <w:sectPr>
       <w:pgSz w:w="12240" w:h="15840"/>
@@ -3424,7 +2988,7 @@
 </file>
 
 <file path=word/endnotes.xml><?xml version="1.0" encoding="utf-8"?>
-<w:endnotes xmlns:wpc="http://schemas.microsoft.com/office/word/2010/wordprocessingCanvas" xmlns:cx="http://schemas.microsoft.com/office/drawing/2014/chartex" xmlns:cx1="http://schemas.microsoft.com/office/drawing/2015/9/8/chartex" xmlns:cx2="http://schemas.microsoft.com/office/drawing/2015/10/21/chartex" xmlns:cx3="http://schemas.microsoft.com/office/drawing/2016/5/9/chartex" xmlns:cx4="http://schemas.microsoft.com/office/drawing/2016/5/10/chartex" xmlns:cx5="http://schemas.microsoft.com/office/drawing/2016/5/11/chartex" xmlns:cx6="http://schemas.microsoft.com/office/drawing/2016/5/12/chartex" xmlns:cx7="http://schemas.microsoft.com/office/drawing/2016/5/13/chartex" xmlns:cx8="http://schemas.microsoft.com/office/drawing/2016/5/14/chartex" xmlns:mc="http://schemas.openxmlformats.org/markup-compatibility/2006" xmlns:aink="http://schemas.microsoft.com/office/drawing/2016/ink" xmlns:am3d="http://schemas.microsoft.com/office/drawing/2017/model3d" xmlns:o="urn:schemas-microsoft-com:office:office" xmlns:r="http://schemas.openxmlformats.org/officeDocument/2006/relationships" xmlns:m="http://schemas.openxmlformats.org/officeDocument/2006/math" xmlns:v="urn:schemas-microsoft-com:vml" xmlns:wp14="http://schemas.microsoft.com/office/word/2010/wordprocessingDrawing" xmlns:wp="http://schemas.openxmlformats.org/drawingml/2006/wordprocessingDrawing" xmlns:w10="urn:schemas-microsoft-com:office:word" xmlns:w="http://schemas.openxmlformats.org/wordprocessingml/2006/main" xmlns:w14="http://schemas.microsoft.com/office/word/2010/wordml" xmlns:w15="http://schemas.microsoft.com/office/word/2012/wordml" xmlns:w16cex="http://schemas.microsoft.com/office/word/2018/wordml/cex" xmlns:w16cid="http://schemas.microsoft.com/office/word/2016/wordml/cid" xmlns:w16="http://schemas.microsoft.com/office/word/2018/wordml" xmlns:w16sdtdh="http://schemas.microsoft.com/office/word/2020/wordml/sdtdatahash" xmlns:w16se="http://schemas.microsoft.com/office/word/2015/wordml/symex" xmlns:wpg="http://schemas.microsoft.com/office/word/2010/wordprocessingGroup" xmlns:wpi="http://schemas.microsoft.com/office/word/2010/wordprocessingInk" xmlns:wne="http://schemas.microsoft.com/office/word/2006/wordml" xmlns:wps="http://schemas.microsoft.com/office/word/2010/wordprocessingShape" mc:Ignorable="w14 w15 w16se w16cid w16 w16cex w16sdtdh wp14">
+<w:endnotes xmlns:wpc="http://schemas.microsoft.com/office/word/2010/wordprocessingCanvas" xmlns:cx="http://schemas.microsoft.com/office/drawing/2014/chartex" xmlns:cx1="http://schemas.microsoft.com/office/drawing/2015/9/8/chartex" xmlns:cx2="http://schemas.microsoft.com/office/drawing/2015/10/21/chartex" xmlns:cx3="http://schemas.microsoft.com/office/drawing/2016/5/9/chartex" xmlns:cx4="http://schemas.microsoft.com/office/drawing/2016/5/10/chartex" xmlns:cx5="http://schemas.microsoft.com/office/drawing/2016/5/11/chartex" xmlns:cx6="http://schemas.microsoft.com/office/drawing/2016/5/12/chartex" xmlns:cx7="http://schemas.microsoft.com/office/drawing/2016/5/13/chartex" xmlns:cx8="http://schemas.microsoft.com/office/drawing/2016/5/14/chartex" xmlns:mc="http://schemas.openxmlformats.org/markup-compatibility/2006" xmlns:aink="http://schemas.microsoft.com/office/drawing/2016/ink" xmlns:am3d="http://schemas.microsoft.com/office/drawing/2017/model3d" xmlns:o="urn:schemas-microsoft-com:office:office" xmlns:oel="http://schemas.microsoft.com/office/2019/extlst" xmlns:r="http://schemas.openxmlformats.org/officeDocument/2006/relationships" xmlns:m="http://schemas.openxmlformats.org/officeDocument/2006/math" xmlns:v="urn:schemas-microsoft-com:vml" xmlns:wp14="http://schemas.microsoft.com/office/word/2010/wordprocessingDrawing" xmlns:wp="http://schemas.openxmlformats.org/drawingml/2006/wordprocessingDrawing" xmlns:w10="urn:schemas-microsoft-com:office:word" xmlns:w="http://schemas.openxmlformats.org/wordprocessingml/2006/main" xmlns:w14="http://schemas.microsoft.com/office/word/2010/wordml" xmlns:w15="http://schemas.microsoft.com/office/word/2012/wordml" xmlns:w16cex="http://schemas.microsoft.com/office/word/2018/wordml/cex" xmlns:w16cid="http://schemas.microsoft.com/office/word/2016/wordml/cid" xmlns:w16="http://schemas.microsoft.com/office/word/2018/wordml" xmlns:w16sdtdh="http://schemas.microsoft.com/office/word/2020/wordml/sdtdatahash" xmlns:w16se="http://schemas.microsoft.com/office/word/2015/wordml/symex" xmlns:wpg="http://schemas.microsoft.com/office/word/2010/wordprocessingGroup" xmlns:wpi="http://schemas.microsoft.com/office/word/2010/wordprocessingInk" xmlns:wne="http://schemas.microsoft.com/office/word/2006/wordml" xmlns:wps="http://schemas.microsoft.com/office/word/2010/wordprocessingShape" mc:Ignorable="w14 w15 w16se w16cid w16 w16cex w16sdtdh wp14">
   <w:endnote w:type="separator" w:id="-1">
     <w:p>
       <w:pPr>
@@ -3449,7 +3013,7 @@
 </file>
 
 <file path=word/footnotes.xml><?xml version="1.0" encoding="utf-8"?>
-<w:footnotes xmlns:wpc="http://schemas.microsoft.com/office/word/2010/wordprocessingCanvas" xmlns:cx="http://schemas.microsoft.com/office/drawing/2014/chartex" xmlns:cx1="http://schemas.microsoft.com/office/drawing/2015/9/8/chartex" xmlns:cx2="http://schemas.microsoft.com/office/drawing/2015/10/21/chartex" xmlns:cx3="http://schemas.microsoft.com/office/drawing/2016/5/9/chartex" xmlns:cx4="http://schemas.microsoft.com/office/drawing/2016/5/10/chartex" xmlns:cx5="http://schemas.microsoft.com/office/drawing/2016/5/11/chartex" xmlns:cx6="http://schemas.microsoft.com/office/drawing/2016/5/12/chartex" xmlns:cx7="http://schemas.microsoft.com/office/drawing/2016/5/13/chartex" xmlns:cx8="http://schemas.microsoft.com/office/drawing/2016/5/14/chartex" xmlns:mc="http://schemas.openxmlformats.org/markup-compatibility/2006" xmlns:aink="http://schemas.microsoft.com/office/drawing/2016/ink" xmlns:am3d="http://schemas.microsoft.com/office/drawing/2017/model3d" xmlns:o="urn:schemas-microsoft-com:office:office" xmlns:r="http://schemas.openxmlformats.org/officeDocument/2006/relationships" xmlns:m="http://schemas.openxmlformats.org/officeDocument/2006/math" xmlns:v="urn:schemas-microsoft-com:vml" xmlns:wp14="http://schemas.microsoft.com/office/word/2010/wordprocessingDrawing" xmlns:wp="http://schemas.openxmlformats.org/drawingml/2006/wordprocessingDrawing" xmlns:w10="urn:schemas-microsoft-com:office:word" xmlns:w="http://schemas.openxmlformats.org/wordprocessingml/2006/main" xmlns:w14="http://schemas.microsoft.com/office/word/2010/wordml" xmlns:w15="http://schemas.microsoft.com/office/word/2012/wordml" xmlns:w16cex="http://schemas.microsoft.com/office/word/2018/wordml/cex" xmlns:w16cid="http://schemas.microsoft.com/office/word/2016/wordml/cid" xmlns:w16="http://schemas.microsoft.com/office/word/2018/wordml" xmlns:w16sdtdh="http://schemas.microsoft.com/office/word/2020/wordml/sdtdatahash" xmlns:w16se="http://schemas.microsoft.com/office/word/2015/wordml/symex" xmlns:wpg="http://schemas.microsoft.com/office/word/2010/wordprocessingGroup" xmlns:wpi="http://schemas.microsoft.com/office/word/2010/wordprocessingInk" xmlns:wne="http://schemas.microsoft.com/office/word/2006/wordml" xmlns:wps="http://schemas.microsoft.com/office/word/2010/wordprocessingShape" mc:Ignorable="w14 w15 w16se w16cid w16 w16cex w16sdtdh wp14">
+<w:footnotes xmlns:wpc="http://schemas.microsoft.com/office/word/2010/wordprocessingCanvas" xmlns:cx="http://schemas.microsoft.com/office/drawing/2014/chartex" xmlns:cx1="http://schemas.microsoft.com/office/drawing/2015/9/8/chartex" xmlns:cx2="http://schemas.microsoft.com/office/drawing/2015/10/21/chartex" xmlns:cx3="http://schemas.microsoft.com/office/drawing/2016/5/9/chartex" xmlns:cx4="http://schemas.microsoft.com/office/drawing/2016/5/10/chartex" xmlns:cx5="http://schemas.microsoft.com/office/drawing/2016/5/11/chartex" xmlns:cx6="http://schemas.microsoft.com/office/drawing/2016/5/12/chartex" xmlns:cx7="http://schemas.microsoft.com/office/drawing/2016/5/13/chartex" xmlns:cx8="http://schemas.microsoft.com/office/drawing/2016/5/14/chartex" xmlns:mc="http://schemas.openxmlformats.org/markup-compatibility/2006" xmlns:aink="http://schemas.microsoft.com/office/drawing/2016/ink" xmlns:am3d="http://schemas.microsoft.com/office/drawing/2017/model3d" xmlns:o="urn:schemas-microsoft-com:office:office" xmlns:oel="http://schemas.microsoft.com/office/2019/extlst" xmlns:r="http://schemas.openxmlformats.org/officeDocument/2006/relationships" xmlns:m="http://schemas.openxmlformats.org/officeDocument/2006/math" xmlns:v="urn:schemas-microsoft-com:vml" xmlns:wp14="http://schemas.microsoft.com/office/word/2010/wordprocessingDrawing" xmlns:wp="http://schemas.openxmlformats.org/drawingml/2006/wordprocessingDrawing" xmlns:w10="urn:schemas-microsoft-com:office:word" xmlns:w="http://schemas.openxmlformats.org/wordprocessingml/2006/main" xmlns:w14="http://schemas.microsoft.com/office/word/2010/wordml" xmlns:w15="http://schemas.microsoft.com/office/word/2012/wordml" xmlns:w16cex="http://schemas.microsoft.com/office/word/2018/wordml/cex" xmlns:w16cid="http://schemas.microsoft.com/office/word/2016/wordml/cid" xmlns:w16="http://schemas.microsoft.com/office/word/2018/wordml" xmlns:w16sdtdh="http://schemas.microsoft.com/office/word/2020/wordml/sdtdatahash" xmlns:w16se="http://schemas.microsoft.com/office/word/2015/wordml/symex" xmlns:wpg="http://schemas.microsoft.com/office/word/2010/wordprocessingGroup" xmlns:wpi="http://schemas.microsoft.com/office/word/2010/wordprocessingInk" xmlns:wne="http://schemas.microsoft.com/office/word/2006/wordml" xmlns:wps="http://schemas.microsoft.com/office/word/2010/wordprocessingShape" mc:Ignorable="w14 w15 w16se w16cid w16 w16cex w16sdtdh wp14">
   <w:footnote w:type="separator" w:id="-1">
     <w:p>
       <w:pPr>
@@ -3474,7 +3038,7 @@
 </file>
 
 <file path=word/numbering.xml><?xml version="1.0" encoding="utf-8"?>
-<w:numbering xmlns:wpc="http://schemas.microsoft.com/office/word/2010/wordprocessingCanvas" xmlns:cx="http://schemas.microsoft.com/office/drawing/2014/chartex" xmlns:cx1="http://schemas.microsoft.com/office/drawing/2015/9/8/chartex" xmlns:cx2="http://schemas.microsoft.com/office/drawing/2015/10/21/chartex" xmlns:cx3="http://schemas.microsoft.com/office/drawing/2016/5/9/chartex" xmlns:cx4="http://schemas.microsoft.com/office/drawing/2016/5/10/chartex" xmlns:cx5="http://schemas.microsoft.com/office/drawing/2016/5/11/chartex" xmlns:cx6="http://schemas.microsoft.com/office/drawing/2016/5/12/chartex" xmlns:cx7="http://schemas.microsoft.com/office/drawing/2016/5/13/chartex" xmlns:cx8="http://schemas.microsoft.com/office/drawing/2016/5/14/chartex" xmlns:mc="http://schemas.openxmlformats.org/markup-compatibility/2006" xmlns:aink="http://schemas.microsoft.com/office/drawing/2016/ink" xmlns:am3d="http://schemas.microsoft.com/office/drawing/2017/model3d" xmlns:o="urn:schemas-microsoft-com:office:office" xmlns:r="http://schemas.openxmlformats.org/officeDocument/2006/relationships" xmlns:m="http://schemas.openxmlformats.org/officeDocument/2006/math" xmlns:v="urn:schemas-microsoft-com:vml" xmlns:wp14="http://schemas.microsoft.com/office/word/2010/wordprocessingDrawing" xmlns:wp="http://schemas.openxmlformats.org/drawingml/2006/wordprocessingDrawing" xmlns:w10="urn:schemas-microsoft-com:office:word" xmlns:w="http://schemas.openxmlformats.org/wordprocessingml/2006/main" xmlns:w14="http://schemas.microsoft.com/office/word/2010/wordml" xmlns:w15="http://schemas.microsoft.com/office/word/2012/wordml" xmlns:w16cex="http://schemas.microsoft.com/office/word/2018/wordml/cex" xmlns:w16cid="http://schemas.microsoft.com/office/word/2016/wordml/cid" xmlns:w16="http://schemas.microsoft.com/office/word/2018/wordml" xmlns:w16sdtdh="http://schemas.microsoft.com/office/word/2020/wordml/sdtdatahash" xmlns:w16se="http://schemas.microsoft.com/office/word/2015/wordml/symex" xmlns:wpg="http://schemas.microsoft.com/office/word/2010/wordprocessingGroup" xmlns:wpi="http://schemas.microsoft.com/office/word/2010/wordprocessingInk" xmlns:wne="http://schemas.microsoft.com/office/word/2006/wordml" xmlns:wps="http://schemas.microsoft.com/office/word/2010/wordprocessingShape" mc:Ignorable="w14 w15 w16se w16cid w16 w16cex w16sdtdh wp14">
+<w:numbering xmlns:wpc="http://schemas.microsoft.com/office/word/2010/wordprocessingCanvas" xmlns:cx="http://schemas.microsoft.com/office/drawing/2014/chartex" xmlns:cx1="http://schemas.microsoft.com/office/drawing/2015/9/8/chartex" xmlns:cx2="http://schemas.microsoft.com/office/drawing/2015/10/21/chartex" xmlns:cx3="http://schemas.microsoft.com/office/drawing/2016/5/9/chartex" xmlns:cx4="http://schemas.microsoft.com/office/drawing/2016/5/10/chartex" xmlns:cx5="http://schemas.microsoft.com/office/drawing/2016/5/11/chartex" xmlns:cx6="http://schemas.microsoft.com/office/drawing/2016/5/12/chartex" xmlns:cx7="http://schemas.microsoft.com/office/drawing/2016/5/13/chartex" xmlns:cx8="http://schemas.microsoft.com/office/drawing/2016/5/14/chartex" xmlns:mc="http://schemas.openxmlformats.org/markup-compatibility/2006" xmlns:aink="http://schemas.microsoft.com/office/drawing/2016/ink" xmlns:am3d="http://schemas.microsoft.com/office/drawing/2017/model3d" xmlns:o="urn:schemas-microsoft-com:office:office" xmlns:oel="http://schemas.microsoft.com/office/2019/extlst" xmlns:r="http://schemas.openxmlformats.org/officeDocument/2006/relationships" xmlns:m="http://schemas.openxmlformats.org/officeDocument/2006/math" xmlns:v="urn:schemas-microsoft-com:vml" xmlns:wp14="http://schemas.microsoft.com/office/word/2010/wordprocessingDrawing" xmlns:wp="http://schemas.openxmlformats.org/drawingml/2006/wordprocessingDrawing" xmlns:w10="urn:schemas-microsoft-com:office:word" xmlns:w="http://schemas.openxmlformats.org/wordprocessingml/2006/main" xmlns:w14="http://schemas.microsoft.com/office/word/2010/wordml" xmlns:w15="http://schemas.microsoft.com/office/word/2012/wordml" xmlns:w16cex="http://schemas.microsoft.com/office/word/2018/wordml/cex" xmlns:w16cid="http://schemas.microsoft.com/office/word/2016/wordml/cid" xmlns:w16="http://schemas.microsoft.com/office/word/2018/wordml" xmlns:w16sdtdh="http://schemas.microsoft.com/office/word/2020/wordml/sdtdatahash" xmlns:w16se="http://schemas.microsoft.com/office/word/2015/wordml/symex" xmlns:wpg="http://schemas.microsoft.com/office/word/2010/wordprocessingGroup" xmlns:wpi="http://schemas.microsoft.com/office/word/2010/wordprocessingInk" xmlns:wne="http://schemas.microsoft.com/office/word/2006/wordml" xmlns:wps="http://schemas.microsoft.com/office/word/2010/wordprocessingShape" mc:Ignorable="w14 w15 w16se w16cid w16 w16cex w16sdtdh wp14">
   <w:abstractNum w:abstractNumId="0" w15:restartNumberingAfterBreak="0">
     <w:nsid w:val="FFFFFF89"/>
     <w:multiLevelType w:val="singleLevel"/>
@@ -3724,6 +3288,119 @@
     </w:lvl>
   </w:abstractNum>
   <w:abstractNum w:abstractNumId="3" w15:restartNumberingAfterBreak="0">
+    <w:nsid w:val="0B864828"/>
+    <w:multiLevelType w:val="hybridMultilevel"/>
+    <w:tmpl w:val="C51C62D2"/>
+    <w:lvl w:ilvl="0" w:tplc="08090001">
+      <w:start w:val="1"/>
+      <w:numFmt w:val="bullet"/>
+      <w:lvlText w:val=""/>
+      <w:lvlJc w:val="left"/>
+      <w:pPr>
+        <w:ind w:left="720" w:hanging="360"/>
+      </w:pPr>
+      <w:rPr>
+        <w:rFonts w:ascii="Symbol" w:hAnsi="Symbol" w:hint="default"/>
+      </w:rPr>
+    </w:lvl>
+    <w:lvl w:ilvl="1" w:tplc="08090003" w:tentative="1">
+      <w:start w:val="1"/>
+      <w:numFmt w:val="bullet"/>
+      <w:lvlText w:val="o"/>
+      <w:lvlJc w:val="left"/>
+      <w:pPr>
+        <w:ind w:left="1440" w:hanging="360"/>
+      </w:pPr>
+      <w:rPr>
+        <w:rFonts w:ascii="Courier New" w:hAnsi="Courier New" w:cs="Courier New" w:hint="default"/>
+      </w:rPr>
+    </w:lvl>
+    <w:lvl w:ilvl="2" w:tplc="08090005" w:tentative="1">
+      <w:start w:val="1"/>
+      <w:numFmt w:val="bullet"/>
+      <w:lvlText w:val=""/>
+      <w:lvlJc w:val="left"/>
+      <w:pPr>
+        <w:ind w:left="2160" w:hanging="360"/>
+      </w:pPr>
+      <w:rPr>
+        <w:rFonts w:ascii="Wingdings" w:hAnsi="Wingdings" w:hint="default"/>
+      </w:rPr>
+    </w:lvl>
+    <w:lvl w:ilvl="3" w:tplc="08090001" w:tentative="1">
+      <w:start w:val="1"/>
+      <w:numFmt w:val="bullet"/>
+      <w:lvlText w:val=""/>
+      <w:lvlJc w:val="left"/>
+      <w:pPr>
+        <w:ind w:left="2880" w:hanging="360"/>
+      </w:pPr>
+      <w:rPr>
+        <w:rFonts w:ascii="Symbol" w:hAnsi="Symbol" w:hint="default"/>
+      </w:rPr>
+    </w:lvl>
+    <w:lvl w:ilvl="4" w:tplc="08090003" w:tentative="1">
+      <w:start w:val="1"/>
+      <w:numFmt w:val="bullet"/>
+      <w:lvlText w:val="o"/>
+      <w:lvlJc w:val="left"/>
+      <w:pPr>
+        <w:ind w:left="3600" w:hanging="360"/>
+      </w:pPr>
+      <w:rPr>
+        <w:rFonts w:ascii="Courier New" w:hAnsi="Courier New" w:cs="Courier New" w:hint="default"/>
+      </w:rPr>
+    </w:lvl>
+    <w:lvl w:ilvl="5" w:tplc="08090005" w:tentative="1">
+      <w:start w:val="1"/>
+      <w:numFmt w:val="bullet"/>
+      <w:lvlText w:val=""/>
+      <w:lvlJc w:val="left"/>
+      <w:pPr>
+        <w:ind w:left="4320" w:hanging="360"/>
+      </w:pPr>
+      <w:rPr>
+        <w:rFonts w:ascii="Wingdings" w:hAnsi="Wingdings" w:hint="default"/>
+      </w:rPr>
+    </w:lvl>
+    <w:lvl w:ilvl="6" w:tplc="08090001" w:tentative="1">
+      <w:start w:val="1"/>
+      <w:numFmt w:val="bullet"/>
+      <w:lvlText w:val=""/>
+      <w:lvlJc w:val="left"/>
+      <w:pPr>
+        <w:ind w:left="5040" w:hanging="360"/>
+      </w:pPr>
+      <w:rPr>
+        <w:rFonts w:ascii="Symbol" w:hAnsi="Symbol" w:hint="default"/>
+      </w:rPr>
+    </w:lvl>
+    <w:lvl w:ilvl="7" w:tplc="08090003" w:tentative="1">
+      <w:start w:val="1"/>
+      <w:numFmt w:val="bullet"/>
+      <w:lvlText w:val="o"/>
+      <w:lvlJc w:val="left"/>
+      <w:pPr>
+        <w:ind w:left="5760" w:hanging="360"/>
+      </w:pPr>
+      <w:rPr>
+        <w:rFonts w:ascii="Courier New" w:hAnsi="Courier New" w:cs="Courier New" w:hint="default"/>
+      </w:rPr>
+    </w:lvl>
+    <w:lvl w:ilvl="8" w:tplc="08090005" w:tentative="1">
+      <w:start w:val="1"/>
+      <w:numFmt w:val="bullet"/>
+      <w:lvlText w:val=""/>
+      <w:lvlJc w:val="left"/>
+      <w:pPr>
+        <w:ind w:left="6480" w:hanging="360"/>
+      </w:pPr>
+      <w:rPr>
+        <w:rFonts w:ascii="Wingdings" w:hAnsi="Wingdings" w:hint="default"/>
+      </w:rPr>
+    </w:lvl>
+  </w:abstractNum>
+  <w:abstractNum w:abstractNumId="4" w15:restartNumberingAfterBreak="0">
     <w:nsid w:val="1ED2144C"/>
     <w:multiLevelType w:val="hybridMultilevel"/>
     <w:tmpl w:val="D7E05864"/>
@@ -3836,7 +3513,233 @@
       </w:rPr>
     </w:lvl>
   </w:abstractNum>
-  <w:abstractNum w:abstractNumId="4" w15:restartNumberingAfterBreak="0">
+  <w:abstractNum w:abstractNumId="5" w15:restartNumberingAfterBreak="0">
+    <w:nsid w:val="2C6137B5"/>
+    <w:multiLevelType w:val="hybridMultilevel"/>
+    <w:tmpl w:val="AA7E3856"/>
+    <w:lvl w:ilvl="0" w:tplc="08090001">
+      <w:start w:val="1"/>
+      <w:numFmt w:val="bullet"/>
+      <w:lvlText w:val=""/>
+      <w:lvlJc w:val="left"/>
+      <w:pPr>
+        <w:ind w:left="720" w:hanging="360"/>
+      </w:pPr>
+      <w:rPr>
+        <w:rFonts w:ascii="Symbol" w:hAnsi="Symbol" w:hint="default"/>
+      </w:rPr>
+    </w:lvl>
+    <w:lvl w:ilvl="1" w:tplc="08090003" w:tentative="1">
+      <w:start w:val="1"/>
+      <w:numFmt w:val="bullet"/>
+      <w:lvlText w:val="o"/>
+      <w:lvlJc w:val="left"/>
+      <w:pPr>
+        <w:ind w:left="1440" w:hanging="360"/>
+      </w:pPr>
+      <w:rPr>
+        <w:rFonts w:ascii="Courier New" w:hAnsi="Courier New" w:cs="Courier New" w:hint="default"/>
+      </w:rPr>
+    </w:lvl>
+    <w:lvl w:ilvl="2" w:tplc="08090005" w:tentative="1">
+      <w:start w:val="1"/>
+      <w:numFmt w:val="bullet"/>
+      <w:lvlText w:val=""/>
+      <w:lvlJc w:val="left"/>
+      <w:pPr>
+        <w:ind w:left="2160" w:hanging="360"/>
+      </w:pPr>
+      <w:rPr>
+        <w:rFonts w:ascii="Wingdings" w:hAnsi="Wingdings" w:hint="default"/>
+      </w:rPr>
+    </w:lvl>
+    <w:lvl w:ilvl="3" w:tplc="08090001" w:tentative="1">
+      <w:start w:val="1"/>
+      <w:numFmt w:val="bullet"/>
+      <w:lvlText w:val=""/>
+      <w:lvlJc w:val="left"/>
+      <w:pPr>
+        <w:ind w:left="2880" w:hanging="360"/>
+      </w:pPr>
+      <w:rPr>
+        <w:rFonts w:ascii="Symbol" w:hAnsi="Symbol" w:hint="default"/>
+      </w:rPr>
+    </w:lvl>
+    <w:lvl w:ilvl="4" w:tplc="08090003" w:tentative="1">
+      <w:start w:val="1"/>
+      <w:numFmt w:val="bullet"/>
+      <w:lvlText w:val="o"/>
+      <w:lvlJc w:val="left"/>
+      <w:pPr>
+        <w:ind w:left="3600" w:hanging="360"/>
+      </w:pPr>
+      <w:rPr>
+        <w:rFonts w:ascii="Courier New" w:hAnsi="Courier New" w:cs="Courier New" w:hint="default"/>
+      </w:rPr>
+    </w:lvl>
+    <w:lvl w:ilvl="5" w:tplc="08090005" w:tentative="1">
+      <w:start w:val="1"/>
+      <w:numFmt w:val="bullet"/>
+      <w:lvlText w:val=""/>
+      <w:lvlJc w:val="left"/>
+      <w:pPr>
+        <w:ind w:left="4320" w:hanging="360"/>
+      </w:pPr>
+      <w:rPr>
+        <w:rFonts w:ascii="Wingdings" w:hAnsi="Wingdings" w:hint="default"/>
+      </w:rPr>
+    </w:lvl>
+    <w:lvl w:ilvl="6" w:tplc="08090001" w:tentative="1">
+      <w:start w:val="1"/>
+      <w:numFmt w:val="bullet"/>
+      <w:lvlText w:val=""/>
+      <w:lvlJc w:val="left"/>
+      <w:pPr>
+        <w:ind w:left="5040" w:hanging="360"/>
+      </w:pPr>
+      <w:rPr>
+        <w:rFonts w:ascii="Symbol" w:hAnsi="Symbol" w:hint="default"/>
+      </w:rPr>
+    </w:lvl>
+    <w:lvl w:ilvl="7" w:tplc="08090003" w:tentative="1">
+      <w:start w:val="1"/>
+      <w:numFmt w:val="bullet"/>
+      <w:lvlText w:val="o"/>
+      <w:lvlJc w:val="left"/>
+      <w:pPr>
+        <w:ind w:left="5760" w:hanging="360"/>
+      </w:pPr>
+      <w:rPr>
+        <w:rFonts w:ascii="Courier New" w:hAnsi="Courier New" w:cs="Courier New" w:hint="default"/>
+      </w:rPr>
+    </w:lvl>
+    <w:lvl w:ilvl="8" w:tplc="08090005" w:tentative="1">
+      <w:start w:val="1"/>
+      <w:numFmt w:val="bullet"/>
+      <w:lvlText w:val=""/>
+      <w:lvlJc w:val="left"/>
+      <w:pPr>
+        <w:ind w:left="6480" w:hanging="360"/>
+      </w:pPr>
+      <w:rPr>
+        <w:rFonts w:ascii="Wingdings" w:hAnsi="Wingdings" w:hint="default"/>
+      </w:rPr>
+    </w:lvl>
+  </w:abstractNum>
+  <w:abstractNum w:abstractNumId="6" w15:restartNumberingAfterBreak="0">
+    <w:nsid w:val="309619FE"/>
+    <w:multiLevelType w:val="hybridMultilevel"/>
+    <w:tmpl w:val="C93CC0A4"/>
+    <w:lvl w:ilvl="0" w:tplc="08090001">
+      <w:start w:val="1"/>
+      <w:numFmt w:val="bullet"/>
+      <w:lvlText w:val=""/>
+      <w:lvlJc w:val="left"/>
+      <w:pPr>
+        <w:ind w:left="720" w:hanging="360"/>
+      </w:pPr>
+      <w:rPr>
+        <w:rFonts w:ascii="Symbol" w:hAnsi="Symbol" w:hint="default"/>
+      </w:rPr>
+    </w:lvl>
+    <w:lvl w:ilvl="1" w:tplc="08090003" w:tentative="1">
+      <w:start w:val="1"/>
+      <w:numFmt w:val="bullet"/>
+      <w:lvlText w:val="o"/>
+      <w:lvlJc w:val="left"/>
+      <w:pPr>
+        <w:ind w:left="1440" w:hanging="360"/>
+      </w:pPr>
+      <w:rPr>
+        <w:rFonts w:ascii="Courier New" w:hAnsi="Courier New" w:cs="Courier New" w:hint="default"/>
+      </w:rPr>
+    </w:lvl>
+    <w:lvl w:ilvl="2" w:tplc="08090005" w:tentative="1">
+      <w:start w:val="1"/>
+      <w:numFmt w:val="bullet"/>
+      <w:lvlText w:val=""/>
+      <w:lvlJc w:val="left"/>
+      <w:pPr>
+        <w:ind w:left="2160" w:hanging="360"/>
+      </w:pPr>
+      <w:rPr>
+        <w:rFonts w:ascii="Wingdings" w:hAnsi="Wingdings" w:hint="default"/>
+      </w:rPr>
+    </w:lvl>
+    <w:lvl w:ilvl="3" w:tplc="08090001" w:tentative="1">
+      <w:start w:val="1"/>
+      <w:numFmt w:val="bullet"/>
+      <w:lvlText w:val=""/>
+      <w:lvlJc w:val="left"/>
+      <w:pPr>
+        <w:ind w:left="2880" w:hanging="360"/>
+      </w:pPr>
+      <w:rPr>
+        <w:rFonts w:ascii="Symbol" w:hAnsi="Symbol" w:hint="default"/>
+      </w:rPr>
+    </w:lvl>
+    <w:lvl w:ilvl="4" w:tplc="08090003" w:tentative="1">
+      <w:start w:val="1"/>
+      <w:numFmt w:val="bullet"/>
+      <w:lvlText w:val="o"/>
+      <w:lvlJc w:val="left"/>
+      <w:pPr>
+        <w:ind w:left="3600" w:hanging="360"/>
+      </w:pPr>
+      <w:rPr>
+        <w:rFonts w:ascii="Courier New" w:hAnsi="Courier New" w:cs="Courier New" w:hint="default"/>
+      </w:rPr>
+    </w:lvl>
+    <w:lvl w:ilvl="5" w:tplc="08090005" w:tentative="1">
+      <w:start w:val="1"/>
+      <w:numFmt w:val="bullet"/>
+      <w:lvlText w:val=""/>
+      <w:lvlJc w:val="left"/>
+      <w:pPr>
+        <w:ind w:left="4320" w:hanging="360"/>
+      </w:pPr>
+      <w:rPr>
+        <w:rFonts w:ascii="Wingdings" w:hAnsi="Wingdings" w:hint="default"/>
+      </w:rPr>
+    </w:lvl>
+    <w:lvl w:ilvl="6" w:tplc="08090001" w:tentative="1">
+      <w:start w:val="1"/>
+      <w:numFmt w:val="bullet"/>
+      <w:lvlText w:val=""/>
+      <w:lvlJc w:val="left"/>
+      <w:pPr>
+        <w:ind w:left="5040" w:hanging="360"/>
+      </w:pPr>
+      <w:rPr>
+        <w:rFonts w:ascii="Symbol" w:hAnsi="Symbol" w:hint="default"/>
+      </w:rPr>
+    </w:lvl>
+    <w:lvl w:ilvl="7" w:tplc="08090003" w:tentative="1">
+      <w:start w:val="1"/>
+      <w:numFmt w:val="bullet"/>
+      <w:lvlText w:val="o"/>
+      <w:lvlJc w:val="left"/>
+      <w:pPr>
+        <w:ind w:left="5760" w:hanging="360"/>
+      </w:pPr>
+      <w:rPr>
+        <w:rFonts w:ascii="Courier New" w:hAnsi="Courier New" w:cs="Courier New" w:hint="default"/>
+      </w:rPr>
+    </w:lvl>
+    <w:lvl w:ilvl="8" w:tplc="08090005" w:tentative="1">
+      <w:start w:val="1"/>
+      <w:numFmt w:val="bullet"/>
+      <w:lvlText w:val=""/>
+      <w:lvlJc w:val="left"/>
+      <w:pPr>
+        <w:ind w:left="6480" w:hanging="360"/>
+      </w:pPr>
+      <w:rPr>
+        <w:rFonts w:ascii="Wingdings" w:hAnsi="Wingdings" w:hint="default"/>
+      </w:rPr>
+    </w:lvl>
+  </w:abstractNum>
+  <w:abstractNum w:abstractNumId="7" w15:restartNumberingAfterBreak="0">
     <w:nsid w:val="436F3C8C"/>
     <w:multiLevelType w:val="hybridMultilevel"/>
     <w:tmpl w:val="FCEEF7F8"/>
@@ -3976,13 +3879,13 @@
       </w:rPr>
     </w:lvl>
   </w:abstractNum>
-  <w:abstractNum w:abstractNumId="5" w15:restartNumberingAfterBreak="0">
+  <w:abstractNum w:abstractNumId="8" w15:restartNumberingAfterBreak="0">
     <w:nsid w:val="43CF2105"/>
     <w:multiLevelType w:val="multilevel"/>
     <w:tmpl w:val="9D984FD2"/>
     <w:numStyleLink w:val="BullettedList"/>
   </w:abstractNum>
-  <w:abstractNum w:abstractNumId="6" w15:restartNumberingAfterBreak="0">
+  <w:abstractNum w:abstractNumId="9" w15:restartNumberingAfterBreak="0">
     <w:nsid w:val="446E678A"/>
     <w:multiLevelType w:val="hybridMultilevel"/>
     <w:tmpl w:val="E6087126"/>
@@ -4122,7 +4025,7 @@
       </w:rPr>
     </w:lvl>
   </w:abstractNum>
-  <w:abstractNum w:abstractNumId="7" w15:restartNumberingAfterBreak="0">
+  <w:abstractNum w:abstractNumId="10" w15:restartNumberingAfterBreak="0">
     <w:nsid w:val="4ABF53FB"/>
     <w:multiLevelType w:val="hybridMultilevel"/>
     <w:tmpl w:val="FFB43984"/>
@@ -4262,7 +4165,7 @@
       </w:rPr>
     </w:lvl>
   </w:abstractNum>
-  <w:abstractNum w:abstractNumId="8" w15:restartNumberingAfterBreak="0">
+  <w:abstractNum w:abstractNumId="11" w15:restartNumberingAfterBreak="0">
     <w:nsid w:val="52E44CA0"/>
     <w:multiLevelType w:val="hybridMultilevel"/>
     <w:tmpl w:val="C6461754"/>
@@ -4375,7 +4278,7 @@
       </w:rPr>
     </w:lvl>
   </w:abstractNum>
-  <w:abstractNum w:abstractNumId="9" w15:restartNumberingAfterBreak="0">
+  <w:abstractNum w:abstractNumId="12" w15:restartNumberingAfterBreak="0">
     <w:nsid w:val="5CE33E73"/>
     <w:multiLevelType w:val="hybridMultilevel"/>
     <w:tmpl w:val="F54E6F12"/>
@@ -4515,7 +4418,7 @@
       </w:rPr>
     </w:lvl>
   </w:abstractNum>
-  <w:abstractNum w:abstractNumId="10" w15:restartNumberingAfterBreak="0">
+  <w:abstractNum w:abstractNumId="13" w15:restartNumberingAfterBreak="0">
     <w:nsid w:val="6D80277C"/>
     <w:multiLevelType w:val="hybridMultilevel"/>
     <w:tmpl w:val="F7B22D9A"/>
@@ -4655,7 +4558,7 @@
       </w:rPr>
     </w:lvl>
   </w:abstractNum>
-  <w:abstractNum w:abstractNumId="11" w15:restartNumberingAfterBreak="0">
+  <w:abstractNum w:abstractNumId="14" w15:restartNumberingAfterBreak="0">
     <w:nsid w:val="6FE02EA9"/>
     <w:multiLevelType w:val="hybridMultilevel"/>
     <w:tmpl w:val="944CC1F4"/>
@@ -4795,10 +4698,10 @@
       </w:rPr>
     </w:lvl>
   </w:abstractNum>
-  <w:abstractNum w:abstractNumId="12" w15:restartNumberingAfterBreak="0">
+  <w:abstractNum w:abstractNumId="15" w15:restartNumberingAfterBreak="0">
     <w:nsid w:val="78300D49"/>
     <w:multiLevelType w:val="hybridMultilevel"/>
-    <w:tmpl w:val="D83C3520"/>
+    <w:tmpl w:val="C96CD040"/>
     <w:lvl w:ilvl="0" w:tplc="08090001">
       <w:start w:val="1"/>
       <w:numFmt w:val="bullet"/>
@@ -4908,44 +4811,53 @@
       </w:rPr>
     </w:lvl>
   </w:abstractNum>
-  <w:num w:numId="1">
+  <w:num w:numId="1" w16cid:durableId="399329362">
+    <w:abstractNumId w:val="12"/>
+  </w:num>
+  <w:num w:numId="2" w16cid:durableId="1310744777">
+    <w:abstractNumId w:val="14"/>
+  </w:num>
+  <w:num w:numId="3" w16cid:durableId="1220751800">
+    <w:abstractNumId w:val="10"/>
+  </w:num>
+  <w:num w:numId="4" w16cid:durableId="674498660">
+    <w:abstractNumId w:val="7"/>
+  </w:num>
+  <w:num w:numId="5" w16cid:durableId="293407347">
     <w:abstractNumId w:val="9"/>
   </w:num>
-  <w:num w:numId="2">
+  <w:num w:numId="6" w16cid:durableId="603002128">
+    <w:abstractNumId w:val="13"/>
+  </w:num>
+  <w:num w:numId="7" w16cid:durableId="436677703">
+    <w:abstractNumId w:val="0"/>
+  </w:num>
+  <w:num w:numId="8" w16cid:durableId="2092459002">
+    <w:abstractNumId w:val="2"/>
+  </w:num>
+  <w:num w:numId="9" w16cid:durableId="792942612">
+    <w:abstractNumId w:val="8"/>
+  </w:num>
+  <w:num w:numId="10" w16cid:durableId="1021853462">
+    <w:abstractNumId w:val="1"/>
+  </w:num>
+  <w:num w:numId="11" w16cid:durableId="1430076687">
     <w:abstractNumId w:val="11"/>
   </w:num>
-  <w:num w:numId="3">
-    <w:abstractNumId w:val="7"/>
+  <w:num w:numId="12" w16cid:durableId="1306353609">
+    <w:abstractNumId w:val="15"/>
   </w:num>
-  <w:num w:numId="4">
+  <w:num w:numId="13" w16cid:durableId="1358852732">
     <w:abstractNumId w:val="4"/>
   </w:num>
-  <w:num w:numId="5">
+  <w:num w:numId="14" w16cid:durableId="1921520181">
     <w:abstractNumId w:val="6"/>
   </w:num>
-  <w:num w:numId="6">
-    <w:abstractNumId w:val="10"/>
+  <w:num w:numId="15" w16cid:durableId="1665084058">
+    <w:abstractNumId w:val="3"/>
   </w:num>
-  <w:num w:numId="7">
-    <w:abstractNumId w:val="0"/>
-  </w:num>
-  <w:num w:numId="8">
-    <w:abstractNumId w:val="2"/>
-  </w:num>
-  <w:num w:numId="9">
+  <w:num w:numId="16" w16cid:durableId="966938129">
     <w:abstractNumId w:val="5"/>
-  </w:num>
-  <w:num w:numId="10">
-    <w:abstractNumId w:val="1"/>
-  </w:num>
-  <w:num w:numId="11">
-    <w:abstractNumId w:val="8"/>
-  </w:num>
-  <w:num w:numId="12">
-    <w:abstractNumId w:val="12"/>
-  </w:num>
-  <w:num w:numId="13">
-    <w:abstractNumId w:val="3"/>
   </w:num>
 </w:numbering>
 </file>
@@ -5964,7 +5876,7 @@
 </file>
 
 <file path=word/glossary/document.xml><?xml version="1.0" encoding="utf-8"?>
-<w:glossaryDocument xmlns:wpc="http://schemas.microsoft.com/office/word/2010/wordprocessingCanvas" xmlns:cx="http://schemas.microsoft.com/office/drawing/2014/chartex" xmlns:cx1="http://schemas.microsoft.com/office/drawing/2015/9/8/chartex" xmlns:cx2="http://schemas.microsoft.com/office/drawing/2015/10/21/chartex" xmlns:cx3="http://schemas.microsoft.com/office/drawing/2016/5/9/chartex" xmlns:cx4="http://schemas.microsoft.com/office/drawing/2016/5/10/chartex" xmlns:cx5="http://schemas.microsoft.com/office/drawing/2016/5/11/chartex" xmlns:cx6="http://schemas.microsoft.com/office/drawing/2016/5/12/chartex" xmlns:cx7="http://schemas.microsoft.com/office/drawing/2016/5/13/chartex" xmlns:cx8="http://schemas.microsoft.com/office/drawing/2016/5/14/chartex" xmlns:mc="http://schemas.openxmlformats.org/markup-compatibility/2006" xmlns:aink="http://schemas.microsoft.com/office/drawing/2016/ink" xmlns:am3d="http://schemas.microsoft.com/office/drawing/2017/model3d" xmlns:o="urn:schemas-microsoft-com:office:office" xmlns:r="http://schemas.openxmlformats.org/officeDocument/2006/relationships" xmlns:m="http://schemas.openxmlformats.org/officeDocument/2006/math" xmlns:v="urn:schemas-microsoft-com:vml" xmlns:wp14="http://schemas.microsoft.com/office/word/2010/wordprocessingDrawing" xmlns:wp="http://schemas.openxmlformats.org/drawingml/2006/wordprocessingDrawing" xmlns:w10="urn:schemas-microsoft-com:office:word" xmlns:w="http://schemas.openxmlformats.org/wordprocessingml/2006/main" xmlns:w14="http://schemas.microsoft.com/office/word/2010/wordml" xmlns:w15="http://schemas.microsoft.com/office/word/2012/wordml" xmlns:w16cex="http://schemas.microsoft.com/office/word/2018/wordml/cex" xmlns:w16cid="http://schemas.microsoft.com/office/word/2016/wordml/cid" xmlns:w16="http://schemas.microsoft.com/office/word/2018/wordml" xmlns:w16sdtdh="http://schemas.microsoft.com/office/word/2020/wordml/sdtdatahash" xmlns:w16se="http://schemas.microsoft.com/office/word/2015/wordml/symex" xmlns:wpg="http://schemas.microsoft.com/office/word/2010/wordprocessingGroup" xmlns:wpi="http://schemas.microsoft.com/office/word/2010/wordprocessingInk" xmlns:wne="http://schemas.microsoft.com/office/word/2006/wordml" xmlns:wps="http://schemas.microsoft.com/office/word/2010/wordprocessingShape" mc:Ignorable="w14 w15 w16se w16cid w16 w16cex w16sdtdh wp14">
+<w:glossaryDocument xmlns:wpc="http://schemas.microsoft.com/office/word/2010/wordprocessingCanvas" xmlns:cx="http://schemas.microsoft.com/office/drawing/2014/chartex" xmlns:cx1="http://schemas.microsoft.com/office/drawing/2015/9/8/chartex" xmlns:cx2="http://schemas.microsoft.com/office/drawing/2015/10/21/chartex" xmlns:cx3="http://schemas.microsoft.com/office/drawing/2016/5/9/chartex" xmlns:cx4="http://schemas.microsoft.com/office/drawing/2016/5/10/chartex" xmlns:cx5="http://schemas.microsoft.com/office/drawing/2016/5/11/chartex" xmlns:cx6="http://schemas.microsoft.com/office/drawing/2016/5/12/chartex" xmlns:cx7="http://schemas.microsoft.com/office/drawing/2016/5/13/chartex" xmlns:cx8="http://schemas.microsoft.com/office/drawing/2016/5/14/chartex" xmlns:mc="http://schemas.openxmlformats.org/markup-compatibility/2006" xmlns:aink="http://schemas.microsoft.com/office/drawing/2016/ink" xmlns:am3d="http://schemas.microsoft.com/office/drawing/2017/model3d" xmlns:o="urn:schemas-microsoft-com:office:office" xmlns:oel="http://schemas.microsoft.com/office/2019/extlst" xmlns:r="http://schemas.openxmlformats.org/officeDocument/2006/relationships" xmlns:m="http://schemas.openxmlformats.org/officeDocument/2006/math" xmlns:v="urn:schemas-microsoft-com:vml" xmlns:wp14="http://schemas.microsoft.com/office/word/2010/wordprocessingDrawing" xmlns:wp="http://schemas.openxmlformats.org/drawingml/2006/wordprocessingDrawing" xmlns:w10="urn:schemas-microsoft-com:office:word" xmlns:w="http://schemas.openxmlformats.org/wordprocessingml/2006/main" xmlns:w14="http://schemas.microsoft.com/office/word/2010/wordml" xmlns:w15="http://schemas.microsoft.com/office/word/2012/wordml" xmlns:w16cex="http://schemas.microsoft.com/office/word/2018/wordml/cex" xmlns:w16cid="http://schemas.microsoft.com/office/word/2016/wordml/cid" xmlns:w16="http://schemas.microsoft.com/office/word/2018/wordml" xmlns:w16sdtdh="http://schemas.microsoft.com/office/word/2020/wordml/sdtdatahash" xmlns:w16se="http://schemas.microsoft.com/office/word/2015/wordml/symex" xmlns:wpg="http://schemas.microsoft.com/office/word/2010/wordprocessingGroup" xmlns:wpi="http://schemas.microsoft.com/office/word/2010/wordprocessingInk" xmlns:wne="http://schemas.microsoft.com/office/word/2006/wordml" xmlns:wps="http://schemas.microsoft.com/office/word/2010/wordprocessingShape" mc:Ignorable="w14 w15 w16se w16cid w16 w16cex w16sdtdh wp14">
   <w:docParts>
     <w:docPart>
       <w:docPartPr>
@@ -6085,6 +5997,9 @@
     <w:rsid w:val="003C5055"/>
     <w:rsid w:val="00400553"/>
     <w:rsid w:val="004509FB"/>
+    <w:rsid w:val="004666D2"/>
+    <w:rsid w:val="005D034E"/>
+    <w:rsid w:val="007E7A4A"/>
     <w:rsid w:val="00CE7022"/>
   </w:rsids>
   <m:mathPr>
@@ -6750,6 +6665,23 @@
 </file>
 
 <file path=customXml/item1.xml><?xml version="1.0" encoding="utf-8"?>
+<p:properties xmlns:p="http://schemas.microsoft.com/office/2006/metadata/properties" xmlns:xsi="http://www.w3.org/2001/XMLSchema-instance" xmlns:pc="http://schemas.microsoft.com/office/infopath/2007/PartnerControls">
+  <documentManagement>
+    <MediaServiceKeyPoints xmlns="71af3243-3dd4-4a8d-8c0d-dd76da1f02a5" xsi:nil="true"/>
+  </documentManagement>
+</p:properties>
+</file>
+
+<file path=customXml/item2.xml><?xml version="1.0" encoding="utf-8"?>
+<?mso-contentType ?>
+<FormTemplates xmlns="http://schemas.microsoft.com/sharepoint/v3/contenttype/forms">
+  <Display>DocumentLibraryForm</Display>
+  <Edit>DocumentLibraryForm</Edit>
+  <New>DocumentLibraryForm</New>
+</FormTemplates>
+</file>
+
+<file path=customXml/item3.xml><?xml version="1.0" encoding="utf-8"?>
 <ct:contentTypeSchema xmlns:ct="http://schemas.microsoft.com/office/2006/metadata/contentType" xmlns:ma="http://schemas.microsoft.com/office/2006/metadata/properties/metaAttributes" ct:_="" ma:_="" ma:contentTypeName="Document" ma:contentTypeID="0x01010079F111ED35F8CC479449609E8A0923A6" ma:contentTypeVersion="11" ma:contentTypeDescription="Create a new document." ma:contentTypeScope="" ma:versionID="9677210f24a1be23c92c90fd886aa0aa">
   <xsd:schema xmlns:xsd="http://www.w3.org/2001/XMLSchema" xmlns:xs="http://www.w3.org/2001/XMLSchema" xmlns:p="http://schemas.microsoft.com/office/2006/metadata/properties" xmlns:ns2="71af3243-3dd4-4a8d-8c0d-dd76da1f02a5" xmlns:ns3="16c05727-aa75-4e4a-9b5f-8a80a1165891" targetNamespace="http://schemas.microsoft.com/office/2006/metadata/properties" ma:root="true" ma:fieldsID="60e05723c5c1908df1a1a4ebf11d344e" ns2:_="" ns3:_="">
     <xsd:import namespace="71af3243-3dd4-4a8d-8c0d-dd76da1f02a5"/>
@@ -6960,24 +6892,25 @@
 </ct:contentTypeSchema>
 </file>
 
-<file path=customXml/item2.xml><?xml version="1.0" encoding="utf-8"?>
-<p:properties xmlns:p="http://schemas.microsoft.com/office/2006/metadata/properties" xmlns:xsi="http://www.w3.org/2001/XMLSchema-instance" xmlns:pc="http://schemas.microsoft.com/office/infopath/2007/PartnerControls">
-  <documentManagement>
-    <MediaServiceKeyPoints xmlns="71af3243-3dd4-4a8d-8c0d-dd76da1f02a5" xsi:nil="true"/>
-  </documentManagement>
-</p:properties>
+<file path=customXml/itemProps1.xml><?xml version="1.0" encoding="utf-8"?>
+<ds:datastoreItem xmlns:ds="http://schemas.openxmlformats.org/officeDocument/2006/customXml" ds:itemID="{AB76BAB4-7F82-481E-B120-48023216D98C}">
+  <ds:schemaRefs>
+    <ds:schemaRef ds:uri="http://schemas.microsoft.com/office/2006/metadata/properties"/>
+    <ds:schemaRef ds:uri="http://schemas.microsoft.com/office/infopath/2007/PartnerControls"/>
+    <ds:schemaRef ds:uri="71af3243-3dd4-4a8d-8c0d-dd76da1f02a5"/>
+  </ds:schemaRefs>
+</ds:datastoreItem>
 </file>
 
-<file path=customXml/item3.xml><?xml version="1.0" encoding="utf-8"?>
-<?mso-contentType ?>
-<FormTemplates xmlns="http://schemas.microsoft.com/sharepoint/v3/contenttype/forms">
-  <Display>DocumentLibraryForm</Display>
-  <Edit>DocumentLibraryForm</Edit>
-  <New>DocumentLibraryForm</New>
-</FormTemplates>
+<file path=customXml/itemProps2.xml><?xml version="1.0" encoding="utf-8"?>
+<ds:datastoreItem xmlns:ds="http://schemas.openxmlformats.org/officeDocument/2006/customXml" ds:itemID="{D84CDA72-BE00-4897-96E4-31CDB8AB7FF5}">
+  <ds:schemaRefs>
+    <ds:schemaRef ds:uri="http://schemas.microsoft.com/sharepoint/v3/contenttype/forms"/>
+  </ds:schemaRefs>
+</ds:datastoreItem>
 </file>
 
-<file path=customXml/itemProps1.xml><?xml version="1.0" encoding="utf-8"?>
+<file path=customXml/itemProps3.xml><?xml version="1.0" encoding="utf-8"?>
 <ds:datastoreItem xmlns:ds="http://schemas.openxmlformats.org/officeDocument/2006/customXml" ds:itemID="{52CC67BA-592F-46F3-AA4E-13CFBCF37521}">
   <ds:schemaRefs>
     <ds:schemaRef ds:uri="http://schemas.microsoft.com/office/2006/metadata/contentType"/>
@@ -6994,22 +6927,4 @@
     <ds:schemaRef ds:uri="http://schemas.microsoft.com/internal/obd"/>
   </ds:schemaRefs>
 </ds:datastoreItem>
-</file>
-
-<file path=customXml/itemProps2.xml><?xml version="1.0" encoding="utf-8"?>
-<ds:datastoreItem xmlns:ds="http://schemas.openxmlformats.org/officeDocument/2006/customXml" ds:itemID="{AB76BAB4-7F82-481E-B120-48023216D98C}">
-  <ds:schemaRefs>
-    <ds:schemaRef ds:uri="http://schemas.microsoft.com/office/2006/metadata/properties"/>
-    <ds:schemaRef ds:uri="http://schemas.microsoft.com/office/infopath/2007/PartnerControls"/>
-    <ds:schemaRef ds:uri="71af3243-3dd4-4a8d-8c0d-dd76da1f02a5"/>
-  </ds:schemaRefs>
-</ds:datastoreItem>
-</file>
-
-<file path=customXml/itemProps3.xml><?xml version="1.0" encoding="utf-8"?>
-<ds:datastoreItem xmlns:ds="http://schemas.openxmlformats.org/officeDocument/2006/customXml" ds:itemID="{D84CDA72-BE00-4897-96E4-31CDB8AB7FF5}">
-  <ds:schemaRefs>
-    <ds:schemaRef ds:uri="http://schemas.microsoft.com/sharepoint/v3/contenttype/forms"/>
-  </ds:schemaRefs>
-</ds:datastoreItem>
 </file>
</xml_diff>